<commit_message>
Move memory management ahead
</commit_message>
<xml_diff>
--- a/output/migrating_from_hpux_to_sles.docx
+++ b/output/migrating_from_hpux_to_sles.docx
@@ -1862,7 +1862,7 @@
     <w:bookmarkEnd w:id="36"/>
     <w:bookmarkEnd w:id="37"/>
     <w:bookmarkEnd w:id="38"/>
-    <w:bookmarkStart w:id="54" w:name="Xa066435a42dee6664b70c7407925a29b06fa59b"/>
+    <w:bookmarkStart w:id="56" w:name="Xa066435a42dee6664b70c7407925a29b06fa59b"/>
     <w:p>
       <w:pPr>
         <w:pStyle w:val="Heading1"/>
@@ -4580,8 +4580,226 @@
     </w:p>
     <w:bookmarkEnd w:id="52"/>
     <w:bookmarkEnd w:id="53"/>
+    <w:bookmarkStart w:id="55" w:name="memory-management"/>
+    <w:p>
+      <w:pPr>
+        <w:pStyle w:val="Heading2"/>
+      </w:pPr>
+      <w:r>
+        <w:rPr>
+          <w:rStyle w:val="SectionNumber"/>
+        </w:rPr>
+        <w:t xml:space="preserve">3.3</w:t>
+      </w:r>
+      <w:r>
+        <w:tab/>
+      </w:r>
+      <w:r>
+        <w:t xml:space="preserve">Memory Management</w:t>
+      </w:r>
+    </w:p>
+    <w:bookmarkStart w:id="54" w:name="memory-overcommit-vs.-strict-allocation"/>
+    <w:p>
+      <w:pPr>
+        <w:pStyle w:val="Heading3"/>
+      </w:pPr>
+      <w:r>
+        <w:rPr>
+          <w:rStyle w:val="SectionNumber"/>
+        </w:rPr>
+        <w:t xml:space="preserve">3.3.1</w:t>
+      </w:r>
+      <w:r>
+        <w:tab/>
+      </w:r>
+      <w:r>
+        <w:t xml:space="preserve">Memory Overcommit vs. Strict Allocation</w:t>
+      </w:r>
+    </w:p>
+    <w:p>
+      <w:pPr>
+        <w:pStyle w:val="FirstParagraph"/>
+      </w:pPr>
+      <w:r>
+        <w:t xml:space="preserve">HP-UX is conservative. A malloc() call generally reserves backing store immediately. If swap+RAM is full, malloc fails.</w:t>
+      </w:r>
+      <w:r>
+        <w:br/>
+      </w:r>
+      <w:r>
+        <w:t xml:space="preserve">SLES 16 (Linux kernel) is optimistic. It uses Overcommit. malloc almost always succeeds, returning a pointer to virtual memory. Physical memory is only allocated when the page is written to (Fault-in).</w:t>
+      </w:r>
+      <w:r>
+        <w:br/>
+      </w:r>
+      <w:r>
+        <w:t xml:space="preserve">Risk: If the system runs out of physical RAM, the Linux OOM Killer (Out of Memory Killer) activates. It uses a heuristic to select a process (often the one using the most memory, like a Database) and kill -9 it to save the kernel.</w:t>
+      </w:r>
+      <w:r>
+        <w:br/>
+      </w:r>
+      <w:r>
+        <w:t xml:space="preserve">Mitigation for DB Servers:</w:t>
+      </w:r>
+      <w:r>
+        <w:br/>
+      </w:r>
+      <w:r>
+        <w:t xml:space="preserve">On SLES 16 hosting Oracle/SAP, administrators often tune /etc/sysctl.conf:</w:t>
+      </w:r>
+    </w:p>
+    <w:p>
+      <w:pPr>
+        <w:pStyle w:val="SourceCode"/>
+      </w:pPr>
+      <w:r>
+        <w:rPr>
+          <w:rStyle w:val="ExtensionTok"/>
+        </w:rPr>
+        <w:t xml:space="preserve">vm.overcommit\_memory</w:t>
+      </w:r>
+      <w:r>
+        <w:rPr>
+          <w:rStyle w:val="NormalTok"/>
+        </w:rPr>
+        <w:t xml:space="preserve"> </w:t>
+      </w:r>
+      <w:r>
+        <w:rPr>
+          <w:rStyle w:val="DataTypeTok"/>
+        </w:rPr>
+        <w:t xml:space="preserve">\=</w:t>
+      </w:r>
+      <w:r>
+        <w:rPr>
+          <w:rStyle w:val="NormalTok"/>
+        </w:rPr>
+        <w:t xml:space="preserve"> 2  </w:t>
+      </w:r>
+      <w:r>
+        <w:rPr>
+          <w:rStyle w:val="DataTypeTok"/>
+        </w:rPr>
+        <w:t xml:space="preserve">\#</w:t>
+      </w:r>
+      <w:r>
+        <w:rPr>
+          <w:rStyle w:val="NormalTok"/>
+        </w:rPr>
+        <w:t xml:space="preserve"> Strict accounting </w:t>
+      </w:r>
+      <w:r>
+        <w:rPr>
+          <w:rStyle w:val="ErrorTok"/>
+        </w:rPr>
+        <w:t xml:space="preserve">(</w:t>
+      </w:r>
+      <w:r>
+        <w:rPr>
+          <w:rStyle w:val="ExtensionTok"/>
+        </w:rPr>
+        <w:t xml:space="preserve">like</w:t>
+      </w:r>
+      <w:r>
+        <w:rPr>
+          <w:rStyle w:val="NormalTok"/>
+        </w:rPr>
+        <w:t xml:space="preserve"> HP-UX</w:t>
+      </w:r>
+      <w:r>
+        <w:rPr>
+          <w:rStyle w:val="KeywordTok"/>
+        </w:rPr>
+        <w:t xml:space="preserve">)</w:t>
+      </w:r>
+      <w:r>
+        <w:rPr>
+          <w:rStyle w:val="NormalTok"/>
+        </w:rPr>
+        <w:t xml:space="preserve">  </w:t>
+      </w:r>
+      <w:r>
+        <w:br/>
+      </w:r>
+      <w:r>
+        <w:rPr>
+          <w:rStyle w:val="ExtensionTok"/>
+        </w:rPr>
+        <w:t xml:space="preserve">vm.overcommit\_ratio</w:t>
+      </w:r>
+      <w:r>
+        <w:rPr>
+          <w:rStyle w:val="NormalTok"/>
+        </w:rPr>
+        <w:t xml:space="preserve"> </w:t>
+      </w:r>
+      <w:r>
+        <w:rPr>
+          <w:rStyle w:val="DataTypeTok"/>
+        </w:rPr>
+        <w:t xml:space="preserve">\=</w:t>
+      </w:r>
+      <w:r>
+        <w:rPr>
+          <w:rStyle w:val="NormalTok"/>
+        </w:rPr>
+        <w:t xml:space="preserve"> 50  </w:t>
+      </w:r>
+      <w:r>
+        <w:rPr>
+          <w:rStyle w:val="DataTypeTok"/>
+        </w:rPr>
+        <w:t xml:space="preserve">\#</w:t>
+      </w:r>
+      <w:r>
+        <w:rPr>
+          <w:rStyle w:val="NormalTok"/>
+        </w:rPr>
+        <w:t xml:space="preserve"> Limit to Swap </w:t>
+      </w:r>
+      <w:r>
+        <w:rPr>
+          <w:rStyle w:val="DataTypeTok"/>
+        </w:rPr>
+        <w:t xml:space="preserve">\+</w:t>
+      </w:r>
+      <w:r>
+        <w:rPr>
+          <w:rStyle w:val="NormalTok"/>
+        </w:rPr>
+        <w:t xml:space="preserve"> 50% RAM</w:t>
+      </w:r>
+    </w:p>
+    <w:p>
+      <w:pPr>
+        <w:pStyle w:val="FirstParagraph"/>
+      </w:pPr>
+      <w:r>
+        <w:t xml:space="preserve">This forces the kernel to behave more like HP-UX, returning errors on malloc rather than killing random processes later.</w:t>
+      </w:r>
+    </w:p>
+    <w:p>
+      <w:pPr>
+        <w:pStyle w:val="BodyText"/>
+      </w:pPr>
+      <w:r>
+        <w:rPr>
+          <w:bCs/>
+          <w:b/>
+        </w:rPr>
+        <w:t xml:space="preserve">Caveat:</w:t>
+      </w:r>
+      <w:r>
+        <w:t xml:space="preserve"> </w:t>
+      </w:r>
+      <w:r>
+        <w:t xml:space="preserve">Please check the latest information on the SUSE website, and in the documentation of your ISV, whether these settings are recommended.</w:t>
+      </w:r>
+    </w:p>
     <w:bookmarkEnd w:id="54"/>
-    <w:bookmarkStart w:id="73" w:name="daily-administration-and-command-tools"/>
+    <w:bookmarkEnd w:id="55"/>
+    <w:bookmarkEnd w:id="56"/>
+    <w:bookmarkStart w:id="75" w:name="daily-administration-and-command-tools"/>
     <w:p>
       <w:pPr>
         <w:pStyle w:val="Heading1"/>
@@ -4616,7 +4834,7 @@
         <w:pStyle w:val="Compact"/>
       </w:pPr>
       <w:r>
-        <w:t xml:space="preserve">Package Management Deep Dive: SD-UX vs. Zypper and Cockpit</w:t>
+        <w:t xml:space="preserve">Package Management: SD-UX vs. Zypper and Cockpit</w:t>
       </w:r>
     </w:p>
     <w:p>
@@ -4652,7 +4870,7 @@
         <w:pStyle w:val="Compact"/>
       </w:pPr>
       <w:r>
-        <w:t xml:space="preserve">System Management Tools (SMH/SAM vs. Cockpit</w:t>
+        <w:t xml:space="preserve">System Management Tools (SMH/SAM vs. Cockpit)</w:t>
       </w:r>
     </w:p>
     <w:p>
@@ -4679,7 +4897,7 @@
         <w:t xml:space="preserve">Command Shells (sh/ksh vs. Bash)</w:t>
       </w:r>
     </w:p>
-    <w:bookmarkStart w:id="61" w:name="X7b03f33fcc664cec083ba1c0b3bb10d87ac8a19"/>
+    <w:bookmarkStart w:id="63" w:name="Xe57fe6b1a2f5a5f5138d9b1a796b81c0b0e2039"/>
     <w:p>
       <w:pPr>
         <w:pStyle w:val="Heading2"/>
@@ -4694,7 +4912,7 @@
         <w:tab/>
       </w:r>
       <w:r>
-        <w:t xml:space="preserve">Package Management Deep Dive: SD-UX vs. Zypper and Cockpit</w:t>
+        <w:t xml:space="preserve">Package Management: SD-UX vs. Zypper and Cockpit</w:t>
       </w:r>
     </w:p>
     <w:p>
@@ -4773,7 +4991,7 @@
         <w:t xml:space="preserve">web interface.</w:t>
       </w:r>
     </w:p>
-    <w:bookmarkStart w:id="56" w:name="X8c4d1f750aefcfb324ce069b1b423e6fa90d5c7"/>
+    <w:bookmarkStart w:id="58" w:name="X8c4d1f750aefcfb324ce069b1b423e6fa90d5c7"/>
     <w:p>
       <w:pPr>
         <w:pStyle w:val="Heading3"/>
@@ -4834,7 +5052,7 @@
         <w:t xml:space="preserve">utilizes libzypp, which is built on a Boolean Satisfiability (SAT) solver. When an administrator requests a package, the solver computes the most efficient path to a consistent system state, automatically selecting necessary libraries, resolving version conflicts, and handling architecture constraints.</w:t>
       </w:r>
     </w:p>
-    <w:bookmarkStart w:id="55" w:name="workflow-comparison"/>
+    <w:bookmarkStart w:id="57" w:name="workflow-comparison"/>
     <w:p>
       <w:pPr>
         <w:pStyle w:val="Heading4"/>
@@ -5255,9 +5473,9 @@
         <w:t xml:space="preserve">rpm -V git verifies file size, MD5/SHA256 checksum, permissions, type, owner, and group against the RPM database.</w:t>
       </w:r>
     </w:p>
-    <w:bookmarkEnd w:id="55"/>
-    <w:bookmarkEnd w:id="56"/>
-    <w:bookmarkStart w:id="57" w:name="repository-management-vs.-depots"/>
+    <w:bookmarkEnd w:id="57"/>
+    <w:bookmarkEnd w:id="58"/>
+    <w:bookmarkStart w:id="59" w:name="repository-management-vs.-depots"/>
     <w:p>
       <w:pPr>
         <w:pStyle w:val="Heading3"/>
@@ -5587,8 +5805,8 @@
         <w:t xml:space="preserve">automatically update it to a higher version found in a third-party repo (e.g., Pacman). This prevents stability regressions. To force a vendor change, the administrator must explicitly use zypper dup --from &lt;repo&gt; or zypper install --from &lt;repo&gt; &lt;package&gt;.4</w:t>
       </w:r>
     </w:p>
-    <w:bookmarkEnd w:id="57"/>
-    <w:bookmarkStart w:id="59" w:name="cockpit-the-modern-replacement-for-sam"/>
+    <w:bookmarkEnd w:id="59"/>
+    <w:bookmarkStart w:id="61" w:name="cockpit-the-modern-replacement-for-sam"/>
     <w:p>
       <w:pPr>
         <w:pStyle w:val="Heading3"/>
@@ -5636,7 +5854,7 @@
         <w:t xml:space="preserve">Cockpit is a lightweight, web-based interface that communicates directly with system APIs (like systemd, NetworkManager, and PackageKit) via a websocket. It does not maintain its own database state, meaning changes made in the CLI (zypper) are instantly reflected in the GUI, and vice versa.</w:t>
       </w:r>
     </w:p>
-    <w:bookmarkStart w:id="58" w:name="key-capabilities-for-the-administrator"/>
+    <w:bookmarkStart w:id="60" w:name="key-capabilities-for-the-administrator"/>
     <w:p>
       <w:pPr>
         <w:pStyle w:val="Heading4"/>
@@ -5838,9 +6056,9 @@
         <w:t xml:space="preserve">for high-level visualization and management, the SLES 16 administrator gains a toolset that is significantly faster and more responsive than the legacy SD-UX/SAM combination.</w:t>
       </w:r>
     </w:p>
-    <w:bookmarkEnd w:id="58"/>
-    <w:bookmarkEnd w:id="59"/>
-    <w:bookmarkStart w:id="60" w:name="command-mapping-sd-ux-vs.-zypper"/>
+    <w:bookmarkEnd w:id="60"/>
+    <w:bookmarkEnd w:id="61"/>
+    <w:bookmarkStart w:id="62" w:name="command-mapping-sd-ux-vs.-zypper"/>
     <w:p>
       <w:pPr>
         <w:pStyle w:val="Heading3"/>
@@ -6422,9 +6640,9 @@
         </w:tc>
       </w:tr>
     </w:tbl>
-    <w:bookmarkEnd w:id="60"/>
-    <w:bookmarkEnd w:id="61"/>
-    <w:bookmarkStart w:id="72" w:name="X6b4e16dec0c5a1f8dbcb880182b060ff814f108"/>
+    <w:bookmarkEnd w:id="62"/>
+    <w:bookmarkEnd w:id="63"/>
+    <w:bookmarkStart w:id="74" w:name="X6b4e16dec0c5a1f8dbcb880182b060ff814f108"/>
     <w:p>
       <w:pPr>
         <w:pStyle w:val="Heading2"/>
@@ -6442,7 +6660,7 @@
         <w:t xml:space="preserve">Disk, LVM, and Filesystems (HP LVM/VxFS vs. Linux LVM/Btrfs/Snapper)</w:t>
       </w:r>
     </w:p>
-    <w:bookmarkStart w:id="62" w:name="hp-lvm-vs.-linux-lvm2"/>
+    <w:bookmarkStart w:id="64" w:name="hp-lvm-vs.-linux-lvm2"/>
     <w:p>
       <w:pPr>
         <w:pStyle w:val="Heading3"/>
@@ -6854,8 +7072,8 @@
         </w:tc>
       </w:tr>
     </w:tbl>
-    <w:bookmarkEnd w:id="62"/>
-    <w:bookmarkStart w:id="64" w:name="the-root-filesystem-btrfs-and-subvolumes"/>
+    <w:bookmarkEnd w:id="64"/>
+    <w:bookmarkStart w:id="66" w:name="the-root-filesystem-btrfs-and-subvolumes"/>
     <w:p>
       <w:pPr>
         <w:pStyle w:val="Heading3"/>
@@ -6954,7 +7172,7 @@
         <w:t xml:space="preserve">Btrfs calculates checksums for data and metadata. If a block is corrupted on disk, Btrfs detects the mismatch on read (unlike VxFS which might silently return corrupted data).</w:t>
       </w:r>
     </w:p>
-    <w:bookmarkStart w:id="63" w:name="disk-layout-subvolumes"/>
+    <w:bookmarkStart w:id="65" w:name="disk-layout-subvolumes"/>
     <w:p>
       <w:pPr>
         <w:pStyle w:val="Heading4"/>
@@ -7081,9 +7299,9 @@
         <w:t xml:space="preserve">when the OS is reverted.</w:t>
       </w:r>
     </w:p>
-    <w:bookmarkEnd w:id="63"/>
-    <w:bookmarkEnd w:id="64"/>
-    <w:bookmarkStart w:id="65" w:name="snapper-prepost-transactional-rollbacks"/>
+    <w:bookmarkEnd w:id="65"/>
+    <w:bookmarkEnd w:id="66"/>
+    <w:bookmarkStart w:id="67" w:name="snapper-prepost-transactional-rollbacks"/>
     <w:p>
       <w:pPr>
         <w:pStyle w:val="Heading3"/>
@@ -7366,8 +7584,8 @@
         <w:t xml:space="preserve">For more information on snapper, please use the SUSE Linux Enterprise documentation at (LINK TO BE DONE)</w:t>
       </w:r>
     </w:p>
-    <w:bookmarkEnd w:id="65"/>
-    <w:bookmarkStart w:id="66" w:name="uefi-and-the-bootefi-partition"/>
+    <w:bookmarkEnd w:id="67"/>
+    <w:bookmarkStart w:id="68" w:name="uefi-and-the-bootefi-partition"/>
     <w:p>
       <w:pPr>
         <w:pStyle w:val="Heading3"/>
@@ -7500,8 +7718,8 @@
         <w:t xml:space="preserve">Must be GPT (GUID Partition Table). The legacy MBR (Master Boot Record) is not supported for the boot drive in default SLES 16 UEFI installations.</w:t>
       </w:r>
     </w:p>
-    <w:bookmarkEnd w:id="66"/>
-    <w:bookmarkStart w:id="71" w:name="X04513d2f5c1f8f59c97e116098bc0717c00623c"/>
+    <w:bookmarkEnd w:id="68"/>
+    <w:bookmarkStart w:id="73" w:name="X04513d2f5c1f8f59c97e116098bc0717c00623c"/>
     <w:p>
       <w:pPr>
         <w:pStyle w:val="Heading3"/>
@@ -7527,7 +7745,7 @@
         <w:t xml:space="preserve">While Linux LVM was originally inspired by HP-UX LVM, the implementations have diverged significantly. For the HP-UX administrator, the command syntax is familiar, but the underlying mechanisms for metadata, device nodes, and allocation policies are fundamentally different.</w:t>
       </w:r>
     </w:p>
-    <w:bookmarkStart w:id="67" w:name="X26645f1616dfbe52d633a135a1d7b0c0480311a"/>
+    <w:bookmarkStart w:id="69" w:name="X26645f1616dfbe52d633a135a1d7b0c0480311a"/>
     <w:p>
       <w:pPr>
         <w:pStyle w:val="Heading4"/>
@@ -7750,8 +7968,8 @@
         <w:t xml:space="preserve">In Linux, /dev/vg01/lvol1 is merely a symbolic link to /dev/dm-X. The real block device is managed by the device mapper.</w:t>
       </w:r>
     </w:p>
-    <w:bookmarkEnd w:id="67"/>
-    <w:bookmarkStart w:id="68" w:name="metadata-binary-vgra-vs.-text-based-lvm2"/>
+    <w:bookmarkEnd w:id="69"/>
+    <w:bookmarkStart w:id="70" w:name="metadata-binary-vgra-vs.-text-based-lvm2"/>
     <w:p>
       <w:pPr>
         <w:pStyle w:val="Heading4"/>
@@ -7911,8 +8129,8 @@
         <w:t xml:space="preserve">SLES keeps automatic backups of this text metadata in /etc/lvm/archive/. If a PV header is wiped, an administrator can literally cat the backup file to find the UUIDs and extent maps, then restore it using vgcfgrestore.</w:t>
       </w:r>
     </w:p>
-    <w:bookmarkEnd w:id="68"/>
-    <w:bookmarkStart w:id="69" w:name="allocation-policies-and-strict-mirroring"/>
+    <w:bookmarkEnd w:id="70"/>
+    <w:bookmarkStart w:id="71" w:name="allocation-policies-and-strict-mirroring"/>
     <w:p>
       <w:pPr>
         <w:pStyle w:val="Heading4"/>
@@ -8105,8 +8323,8 @@
         <w:t xml:space="preserve">on Physical Volumes or explicitly specify PVs during creation (lvcreate… /dev/sda /dev/sdb).</w:t>
       </w:r>
     </w:p>
-    <w:bookmarkEnd w:id="69"/>
-    <w:bookmarkStart w:id="70" w:name="bad-block-relocation-bbr"/>
+    <w:bookmarkEnd w:id="71"/>
+    <w:bookmarkStart w:id="72" w:name="bad-block-relocation-bbr"/>
     <w:p>
       <w:pPr>
         <w:pStyle w:val="Heading4"/>
@@ -8187,11 +8405,11 @@
         <w:t xml:space="preserve">perform software-based bad block relocation. The philosophy is that modern storage arrays and drive firmware handle sector remapping transparently. If a drive presents a bad block to the OS, the filesystem (Btrfs) or the hardware RAID controller is expected to handle it, not the Volume Manager.</w:t>
       </w:r>
     </w:p>
-    <w:bookmarkEnd w:id="70"/>
-    <w:bookmarkEnd w:id="71"/>
     <w:bookmarkEnd w:id="72"/>
     <w:bookmarkEnd w:id="73"/>
-    <w:bookmarkStart w:id="86" w:name="advanced-systems-management-and-security"/>
+    <w:bookmarkEnd w:id="74"/>
+    <w:bookmarkEnd w:id="75"/>
+    <w:bookmarkStart w:id="88" w:name="advanced-systems-management-and-security"/>
     <w:p>
       <w:pPr>
         <w:pStyle w:val="Heading1"/>
@@ -8281,7 +8499,7 @@
         <w:t xml:space="preserve">Time Sync Services (ntpd vs. Chrony)</w:t>
       </w:r>
     </w:p>
-    <w:bookmarkStart w:id="76" w:name="security-and-access-control"/>
+    <w:bookmarkStart w:id="78" w:name="security-and-access-control"/>
     <w:p>
       <w:pPr>
         <w:pStyle w:val="Heading2"/>
@@ -8299,7 +8517,7 @@
         <w:t xml:space="preserve">Security and Access Control</w:t>
       </w:r>
     </w:p>
-    <w:bookmarkStart w:id="74" w:name="dac-vs.-mac-the-conceptual-leap"/>
+    <w:bookmarkStart w:id="76" w:name="dac-vs.-mac-the-conceptual-leap"/>
     <w:p>
       <w:pPr>
         <w:pStyle w:val="Heading3"/>
@@ -8432,8 +8650,8 @@
         <w:t xml:space="preserve">In HP-UX, if the apache user has rwx permissions on /etc/passwd, it can read/write it. In SLES 16 with SELinux, even if the apache user has 777 permission on /etc/passwd, the kernel will block the access because the SELinux policy for the httpd_t domain does not grant write access to the passwd_file_t type.</w:t>
       </w:r>
     </w:p>
-    <w:bookmarkEnd w:id="74"/>
-    <w:bookmarkStart w:id="75" w:name="administrative-challenges-with-selinux"/>
+    <w:bookmarkEnd w:id="76"/>
+    <w:bookmarkStart w:id="77" w:name="administrative-challenges-with-selinux"/>
     <w:p>
       <w:pPr>
         <w:pStyle w:val="Heading3"/>
@@ -8623,9 +8841,9 @@
         <w:t xml:space="preserve">This level of granular control does not exist in HP-UX.</w:t>
       </w:r>
     </w:p>
-    <w:bookmarkEnd w:id="75"/>
-    <w:bookmarkEnd w:id="76"/>
-    <w:bookmarkStart w:id="79" w:name="logging-and-auditing"/>
+    <w:bookmarkEnd w:id="77"/>
+    <w:bookmarkEnd w:id="78"/>
+    <w:bookmarkStart w:id="81" w:name="logging-and-auditing"/>
     <w:p>
       <w:pPr>
         <w:pStyle w:val="Heading2"/>
@@ -8643,7 +8861,7 @@
         <w:t xml:space="preserve">Logging and Auditing</w:t>
       </w:r>
     </w:p>
-    <w:bookmarkStart w:id="77" w:name="syslog-vs.-journald"/>
+    <w:bookmarkStart w:id="79" w:name="syslog-vs.-journald"/>
     <w:p>
       <w:pPr>
         <w:pStyle w:val="Heading3"/>
@@ -8841,8 +9059,8 @@
         <w:t xml:space="preserve">(-u) is incredibly powerful, isolating logs for a specific service regardless of where it sent its output (stdout, stderr, or syslog facility).</w:t>
       </w:r>
     </w:p>
-    <w:bookmarkEnd w:id="77"/>
-    <w:bookmarkStart w:id="78" w:name="auditing-audsys-vs.-linux-auditd"/>
+    <w:bookmarkEnd w:id="79"/>
+    <w:bookmarkStart w:id="80" w:name="auditing-audsys-vs.-linux-auditd"/>
     <w:p>
       <w:pPr>
         <w:pStyle w:val="Heading3"/>
@@ -8994,9 +9212,9 @@
         <w:t xml:space="preserve">This command reads /var/log/btmp (binary file of bad logins) and formats it instantly.</w:t>
       </w:r>
     </w:p>
-    <w:bookmarkEnd w:id="78"/>
-    <w:bookmarkEnd w:id="79"/>
-    <w:bookmarkStart w:id="82" w:name="X6d4e35a8ef37302f314829077b28304909899b8"/>
+    <w:bookmarkEnd w:id="80"/>
+    <w:bookmarkEnd w:id="81"/>
+    <w:bookmarkStart w:id="84" w:name="X6d4e35a8ef37302f314829077b28304909899b8"/>
     <w:p>
       <w:pPr>
         <w:pStyle w:val="Heading2"/>
@@ -9038,7 +9256,7 @@
         <w:t xml:space="preserve">stack (with Corosync), which has reached feature parity but operates differently.</w:t>
       </w:r>
     </w:p>
-    <w:bookmarkStart w:id="80" w:name="architecture-comparisons"/>
+    <w:bookmarkStart w:id="82" w:name="architecture-comparisons"/>
     <w:p>
       <w:pPr>
         <w:pStyle w:val="Heading3"/>
@@ -9458,8 +9676,8 @@
         </w:tc>
       </w:tr>
     </w:tbl>
-    <w:bookmarkEnd w:id="80"/>
-    <w:bookmarkStart w:id="81" w:name="configuration-complexity-and-syntax"/>
+    <w:bookmarkEnd w:id="82"/>
+    <w:bookmarkStart w:id="83" w:name="configuration-complexity-and-syntax"/>
     <w:p>
       <w:pPr>
         <w:pStyle w:val="Heading3"/>
@@ -9664,9 +9882,9 @@
         <w:t xml:space="preserve">This modularity allows for more complex dependency graphs than Serviceguard’s linear scripts.37</w:t>
       </w:r>
     </w:p>
-    <w:bookmarkEnd w:id="81"/>
-    <w:bookmarkEnd w:id="82"/>
-    <w:bookmarkStart w:id="85" w:name="X0927719d0608866cd1bfd499897b65d5ed65c79"/>
+    <w:bookmarkEnd w:id="83"/>
+    <w:bookmarkEnd w:id="84"/>
+    <w:bookmarkStart w:id="87" w:name="X0927719d0608866cd1bfd499897b65d5ed65c79"/>
     <w:p>
       <w:pPr>
         <w:pStyle w:val="Heading2"/>
@@ -9698,7 +9916,7 @@
         <w:t xml:space="preserve">SLES 16 includes SUSE Live Patching (kGraft).</w:t>
       </w:r>
     </w:p>
-    <w:bookmarkStart w:id="83" w:name="technical-explanation-of-kgraft"/>
+    <w:bookmarkStart w:id="85" w:name="technical-explanation-of-kgraft"/>
     <w:p>
       <w:pPr>
         <w:pStyle w:val="Heading3"/>
@@ -9805,8 +10023,8 @@
         <w:t xml:space="preserve">model. It tracks kernel threads. A thread is migrated to the new function world only when it exits kernel space. This ensures that no thread sees an inconsistent state (e.g., calling the old function but getting data from the new one). Once all threads have transitioned, the old function is retired.</w:t>
       </w:r>
     </w:p>
-    <w:bookmarkEnd w:id="83"/>
-    <w:bookmarkStart w:id="84" w:name="admin-workflow"/>
+    <w:bookmarkEnd w:id="85"/>
+    <w:bookmarkStart w:id="86" w:name="admin-workflow"/>
     <w:p>
       <w:pPr>
         <w:pStyle w:val="Heading3"/>
@@ -9940,9 +10158,9 @@
         <w:t xml:space="preserve">This capability fundamentally changes the patching cadence, allowing security teams to patch Shellshock/Spectre-class vulnerabilities mid-day without business interruption.38</w:t>
       </w:r>
     </w:p>
-    <w:bookmarkEnd w:id="84"/>
-    <w:bookmarkEnd w:id="85"/>
     <w:bookmarkEnd w:id="86"/>
+    <w:bookmarkEnd w:id="87"/>
+    <w:bookmarkEnd w:id="88"/>
     <w:bookmarkStart w:id="94" w:name="Xbce923894c58f847d0f0babfb25b3b57bf93237"/>
     <w:p>
       <w:pPr>
@@ -9994,18 +10212,6 @@
         <w:pStyle w:val="Compact"/>
       </w:pPr>
       <w:r>
-        <w:t xml:space="preserve">Memory Management</w:t>
-      </w:r>
-    </w:p>
-    <w:p>
-      <w:pPr>
-        <w:numPr>
-          <w:ilvl w:val="0"/>
-          <w:numId w:val="1060"/>
-        </w:numPr>
-        <w:pStyle w:val="Compact"/>
-      </w:pPr>
-      <w:r>
         <w:t xml:space="preserve">Missing</w:t>
       </w:r>
     </w:p>
@@ -10045,7 +10251,7 @@
         <w:t xml:space="preserve">Monitoring &amp; Performance (GlancePlus vs. Prometheus/Grafana)</w:t>
       </w:r>
     </w:p>
-    <w:bookmarkStart w:id="88" w:name="Xa804dd52ac02cd2e0c0c0a591d089792aed38f7"/>
+    <w:bookmarkStart w:id="90" w:name="Xa804dd52ac02cd2e0c0c0a591d089792aed38f7"/>
     <w:p>
       <w:pPr>
         <w:pStyle w:val="Heading2"/>
@@ -10121,7 +10327,7 @@
         <w:t xml:space="preserve">.</w:t>
       </w:r>
     </w:p>
-    <w:bookmarkStart w:id="87" w:name="native-integration-ansible-system-roles"/>
+    <w:bookmarkStart w:id="89" w:name="native-integration-ansible-system-roles"/>
     <w:p>
       <w:pPr>
         <w:pStyle w:val="Heading3"/>
@@ -10342,9 +10548,9 @@
         <w:t xml:space="preserve">. SLES 16 includes the salt-minion package, allowing the OS to be controlled by a Salt Master for event-driven automation (Reactors), a concept absent in standard HP-UX.</w:t>
       </w:r>
     </w:p>
-    <w:bookmarkEnd w:id="87"/>
-    <w:bookmarkEnd w:id="88"/>
-    <w:bookmarkStart w:id="91" w:name="Xb3d858bd1fc4e6834a4777a0b9c11ac866949b8"/>
+    <w:bookmarkEnd w:id="89"/>
+    <w:bookmarkEnd w:id="90"/>
+    <w:bookmarkStart w:id="93" w:name="Xb3d858bd1fc4e6834a4777a0b9c11ac866949b8"/>
     <w:p>
       <w:pPr>
         <w:pStyle w:val="Heading2"/>
@@ -10370,7 +10576,7 @@
         <w:t xml:space="preserve">The transition from Itanium (IA64) to x86-64 involves a complete change in the Application Binary Interface (ABI) and memory management subsystem.</w:t>
       </w:r>
     </w:p>
-    <w:bookmarkStart w:id="89" w:name="X9db472693ecd94923a6393b16fec5b0a066dbd1"/>
+    <w:bookmarkStart w:id="91" w:name="X9db472693ecd94923a6393b16fec5b0a066dbd1"/>
     <w:p>
       <w:pPr>
         <w:pStyle w:val="Heading3"/>
@@ -10509,8 +10715,8 @@
         <w:t xml:space="preserve">Administrators migration scripts must be audited. Any script exporting SHLIB_PATH must be rewritten to export LD_LIBRARY_PATH. Furthermore, relying on LD_LIBRARY_PATH for system-wide configuration is an anti-pattern in Linux. The correct method is to add the library directory to a file in /etc/ld.so.conf.d/ and run ldconfig to update the global cache /etc/ld.so.cache.</w:t>
       </w:r>
     </w:p>
-    <w:bookmarkEnd w:id="89"/>
-    <w:bookmarkStart w:id="90" w:name="compilation-and-symbol-versioning"/>
+    <w:bookmarkEnd w:id="91"/>
+    <w:bookmarkStart w:id="92" w:name="compilation-and-symbol-versioning"/>
     <w:p>
       <w:pPr>
         <w:pStyle w:val="Heading3"/>
@@ -10637,124 +10843,6 @@
       </w:r>
       <w:r>
         <w:t xml:space="preserve">sometimes seen on older UNIX systems but requires that binaries be recompiled if the underlying library major version changes significantly. HP-UX’s SHLI (Shared Library) versioning was often looser, allowing simpler symlink swaps to upgrade libraries.</w:t>
-      </w:r>
-    </w:p>
-    <w:bookmarkEnd w:id="90"/>
-    <w:bookmarkEnd w:id="91"/>
-    <w:bookmarkStart w:id="93" w:name="memory-management"/>
-    <w:p>
-      <w:pPr>
-        <w:pStyle w:val="Heading2"/>
-      </w:pPr>
-      <w:r>
-        <w:rPr>
-          <w:rStyle w:val="SectionNumber"/>
-        </w:rPr>
-        <w:t xml:space="preserve">6.3</w:t>
-      </w:r>
-      <w:r>
-        <w:tab/>
-      </w:r>
-      <w:r>
-        <w:t xml:space="preserve">Memory Management</w:t>
-      </w:r>
-    </w:p>
-    <w:bookmarkStart w:id="92" w:name="memory-overcommit-vs.-strict-allocation"/>
-    <w:p>
-      <w:pPr>
-        <w:pStyle w:val="Heading3"/>
-      </w:pPr>
-      <w:r>
-        <w:rPr>
-          <w:rStyle w:val="SectionNumber"/>
-        </w:rPr>
-        <w:t xml:space="preserve">6.3.1</w:t>
-      </w:r>
-      <w:r>
-        <w:tab/>
-      </w:r>
-      <w:r>
-        <w:t xml:space="preserve">Memory Overcommit vs. Strict Allocation</w:t>
-      </w:r>
-    </w:p>
-    <w:p>
-      <w:pPr>
-        <w:pStyle w:val="FirstParagraph"/>
-      </w:pPr>
-      <w:r>
-        <w:t xml:space="preserve">HP-UX is conservative. A malloc() call generally reserves backing store immediately. If swap+RAM is full, malloc fails.</w:t>
-      </w:r>
-      <w:r>
-        <w:br/>
-      </w:r>
-      <w:r>
-        <w:t xml:space="preserve">SLES 16 (Linux kernel) is optimistic. It uses Overcommit. malloc almost always succeeds, returning a pointer to virtual memory. Physical memory is only allocated when the page is written to (Fault-in).</w:t>
-      </w:r>
-      <w:r>
-        <w:br/>
-      </w:r>
-      <w:r>
-        <w:t xml:space="preserve">Risk: If the system runs out of physical RAM, the Linux OOM Killer (Out of Memory Killer) activates. It uses a heuristic to select a process (often the one using the most memory, like a Database) and kill -9 it to save the kernel.</w:t>
-      </w:r>
-      <w:r>
-        <w:br/>
-      </w:r>
-      <w:r>
-        <w:t xml:space="preserve">Mitigation for DB Servers:</w:t>
-      </w:r>
-      <w:r>
-        <w:br/>
-      </w:r>
-      <w:r>
-        <w:t xml:space="preserve">On SLES 16 hosting Oracle/SAP, administrators often tune /etc/sysctl.conf:</w:t>
-      </w:r>
-    </w:p>
-    <w:p>
-      <w:pPr>
-        <w:pStyle w:val="BodyText"/>
-      </w:pPr>
-      <w:r>
-        <w:t xml:space="preserve">Bash</w:t>
-      </w:r>
-    </w:p>
-    <w:p>
-      <w:pPr>
-        <w:pStyle w:val="BodyText"/>
-      </w:pPr>
-      <w:r>
-        <w:t xml:space="preserve">vm.overcommit_memory = 2 # Strict accounting (like HP-UX)</w:t>
-      </w:r>
-      <w:r>
-        <w:br/>
-      </w:r>
-      <w:r>
-        <w:t xml:space="preserve">vm.overcommit_ratio = 50 # Limit to Swap + 50% RAM</w:t>
-      </w:r>
-    </w:p>
-    <w:p>
-      <w:pPr>
-        <w:pStyle w:val="BodyText"/>
-      </w:pPr>
-      <w:r>
-        <w:t xml:space="preserve">This forces the kernel to behave more like HP-UX, returning errors on malloc rather than killing random processes later.</w:t>
-      </w:r>
-    </w:p>
-    <w:p>
-      <w:pPr>
-        <w:pStyle w:val="BodyText"/>
-      </w:pPr>
-      <w:r>
-        <w:rPr>
-          <w:bCs/>
-          <w:b/>
-        </w:rPr>
-        <w:t xml:space="preserve">Caveat:</w:t>
-      </w:r>
-      <w:r>
-        <w:t xml:space="preserve"> </w:t>
-      </w:r>
-      <w:r>
-        <w:t xml:space="preserve">Please check the latest information on the SUSE website, and in the documentation of your ISV, whether these settings are recommended.</w:t>
       </w:r>
     </w:p>
     <w:bookmarkEnd w:id="92"/>

</xml_diff>

<commit_message>
Add network management chapter. First draft.
</commit_message>
<xml_diff>
--- a/output/migrating_from_hpux_to_sles.docx
+++ b/output/migrating_from_hpux_to_sles.docx
@@ -4646,7 +4646,7 @@
     <w:bookmarkEnd w:id="49"/>
     <w:bookmarkEnd w:id="50"/>
     <w:bookmarkEnd w:id="51"/>
-    <w:bookmarkStart w:id="77" w:name="daily-administration-and-command-tools"/>
+    <w:bookmarkStart w:id="83" w:name="daily-administration-and-command-tools"/>
     <w:p>
       <w:pPr>
         <w:pStyle w:val="Heading1"/>
@@ -9920,7 +9920,7 @@
     <w:bookmarkEnd w:id="72"/>
     <w:bookmarkEnd w:id="73"/>
     <w:bookmarkEnd w:id="74"/>
-    <w:bookmarkStart w:id="75" w:name="X6d836d54d4ab8a43a87cdeb4e7f158aa6a5164c"/>
+    <w:bookmarkStart w:id="81" w:name="Xd61992bde13fbd6a5a82476438e04ad54fe04f6"/>
     <w:p>
       <w:pPr>
         <w:pStyle w:val="Heading2"/>
@@ -9935,82 +9935,7 @@
         <w:tab/>
       </w:r>
       <w:r>
-        <w:t xml:space="preserve">Network Configuration (Traditional vs. NetworkManager)</w:t>
-      </w:r>
-    </w:p>
-    <w:bookmarkEnd w:id="75"/>
-    <w:bookmarkStart w:id="76" w:name="X1309c59fde67f08235563d9aad29d2eb5bc0b2f"/>
-    <w:p>
-      <w:pPr>
-        <w:pStyle w:val="Heading2"/>
-      </w:pPr>
-      <w:r>
-        <w:rPr>
-          <w:rStyle w:val="SectionNumber"/>
-        </w:rPr>
-        <w:t xml:space="preserve">4.5</w:t>
-      </w:r>
-      <w:r>
-        <w:tab/>
-      </w:r>
-      <w:r>
-        <w:t xml:space="preserve">System Management Tools (SMH/SAM vs. Cockpit)</w:t>
-      </w:r>
-    </w:p>
-    <w:bookmarkEnd w:id="76"/>
-    <w:bookmarkEnd w:id="77"/>
-    <w:bookmarkStart w:id="90" w:name="advanced-systems-management-and-security"/>
-    <w:p>
-      <w:pPr>
-        <w:pStyle w:val="Heading1"/>
-      </w:pPr>
-      <w:r>
-        <w:rPr>
-          <w:rStyle w:val="SectionNumber"/>
-        </w:rPr>
-        <w:t xml:space="preserve">5</w:t>
-      </w:r>
-      <w:r>
-        <w:tab/>
-      </w:r>
-      <w:r>
-        <w:t xml:space="preserve">Advanced Systems Management and Security</w:t>
-      </w:r>
-    </w:p>
-    <w:bookmarkStart w:id="80" w:name="security-and-access-control"/>
-    <w:p>
-      <w:pPr>
-        <w:pStyle w:val="Heading2"/>
-      </w:pPr>
-      <w:r>
-        <w:rPr>
-          <w:rStyle w:val="SectionNumber"/>
-        </w:rPr>
-        <w:t xml:space="preserve">5.1</w:t>
-      </w:r>
-      <w:r>
-        <w:tab/>
-      </w:r>
-      <w:r>
-        <w:t xml:space="preserve">Security and Access Control</w:t>
-      </w:r>
-    </w:p>
-    <w:bookmarkStart w:id="78" w:name="dac-vs.-mac-the-conceptual-leap"/>
-    <w:p>
-      <w:pPr>
-        <w:pStyle w:val="Heading3"/>
-      </w:pPr>
-      <w:r>
-        <w:rPr>
-          <w:rStyle w:val="SectionNumber"/>
-        </w:rPr>
-        <w:t xml:space="preserve">5.1.1</w:t>
-      </w:r>
-      <w:r>
-        <w:tab/>
-      </w:r>
-      <w:r>
-        <w:t xml:space="preserve">DAC vs. MAC: The Conceptual Leap</w:t>
+        <w:t xml:space="preserve">Network Configuration (HP-UX netconf vs. SLES 16 NetworkManager)</w:t>
       </w:r>
     </w:p>
     <w:p>
@@ -10018,7 +9943,7 @@
         <w:pStyle w:val="FirstParagraph"/>
       </w:pPr>
       <w:r>
-        <w:t xml:space="preserve">HP-UX security is based on</w:t>
+        <w:t xml:space="preserve">For decades, HP-UX administrators have configured networking by editing a single, monolithic file: /etc/rc.config.d/netconf. The workflow was predictable: edit the file, run /sbin/init.d/net start, and troubleshoot using lanscan or lanadmin. In SLES 16, this paradigm has shifted completely. The old frameworks (Linux sysconfig and wicked network management framework (used in SLES 12 and 15) have been deprecated in favor of</w:t>
       </w:r>
       <w:r>
         <w:t xml:space="preserve"> </w:t>
@@ -10028,10 +9953,10 @@
           <w:bCs/>
           <w:b/>
         </w:rPr>
-        <w:t xml:space="preserve">Discretionary Access Control (DAC)</w:t>
-      </w:r>
-      <w:r>
-        <w:t xml:space="preserve">. A user (or root) has discretion over the files they own.</w:t>
+        <w:t xml:space="preserve">NetworkManager</w:t>
+      </w:r>
+      <w:r>
+        <w:t xml:space="preserve">. While NetworkManager was historically viewed as a</w:t>
       </w:r>
       <w:r>
         <w:t xml:space="preserve"> </w:t>
@@ -10040,7 +9965,7 @@
         <w:t xml:space="preserve">“</w:t>
       </w:r>
       <w:r>
-        <w:t xml:space="preserve">Trusted System</w:t>
+        <w:t xml:space="preserve">desktop</w:t>
       </w:r>
       <w:r>
         <w:t xml:space="preserve">”</w:t>
@@ -10049,61 +9974,73 @@
         <w:t xml:space="preserve"> </w:t>
       </w:r>
       <w:r>
-        <w:t xml:space="preserve">(TCB) mode in HP-UX adds auditing and shadow passwords, but it is still fundamentally DAC.</w:t>
-      </w:r>
-      <w:r>
-        <w:br/>
-      </w:r>
-      <w:r>
-        <w:t xml:space="preserve">SLES 16 employs</w:t>
-      </w:r>
-      <w:r>
-        <w:t xml:space="preserve"> </w:t>
-      </w:r>
-      <w:r>
-        <w:rPr>
-          <w:bCs/>
-          <w:b/>
-        </w:rPr>
-        <w:t xml:space="preserve">Mandatory Access Control (MAC)</w:t>
-      </w:r>
-      <w:r>
-        <w:t xml:space="preserve"> </w:t>
-      </w:r>
-      <w:r>
-        <w:t xml:space="preserve">via</w:t>
-      </w:r>
-      <w:r>
-        <w:t xml:space="preserve"> </w:t>
-      </w:r>
-      <w:r>
-        <w:rPr>
-          <w:bCs/>
-          <w:b/>
-        </w:rPr>
-        <w:t xml:space="preserve">SELinux</w:t>
-      </w:r>
-      <w:r>
-        <w:t xml:space="preserve"> </w:t>
-      </w:r>
-      <w:r>
-        <w:t xml:space="preserve">(Security Enhanced Linux). In MAC, the</w:t>
-      </w:r>
-      <w:r>
-        <w:t xml:space="preserve"> </w:t>
-      </w:r>
-      <w:r>
-        <w:rPr>
-          <w:iCs/>
-          <w:i/>
-        </w:rPr>
-        <w:t xml:space="preserve">policy</w:t>
-      </w:r>
-      <w:r>
-        <w:t xml:space="preserve"> </w:t>
-      </w:r>
-      <w:r>
-        <w:t xml:space="preserve">dictates access, not the user.</w:t>
+        <w:t xml:space="preserve">tool, it is now the standard backend for SLES 16 server and cloud environments, providing a unified API for managing physical, virtual, and cloud networking.</w:t>
+      </w:r>
+    </w:p>
+    <w:bookmarkStart w:id="78" w:name="the-architectural-shift"/>
+    <w:p>
+      <w:pPr>
+        <w:pStyle w:val="Heading3"/>
+      </w:pPr>
+      <w:r>
+        <w:rPr>
+          <w:rStyle w:val="SectionNumber"/>
+        </w:rPr>
+        <w:t xml:space="preserve">4.4.1</w:t>
+      </w:r>
+      <w:r>
+        <w:tab/>
+      </w:r>
+      <w:r>
+        <w:t xml:space="preserve">The Architectural Shift</w:t>
+      </w:r>
+    </w:p>
+    <w:bookmarkStart w:id="75" w:name="Xa814c55e14dee023813e27178358bc560acfbd4"/>
+    <w:p>
+      <w:pPr>
+        <w:pStyle w:val="Heading4"/>
+      </w:pPr>
+      <w:r>
+        <w:rPr>
+          <w:rStyle w:val="SectionNumber"/>
+        </w:rPr>
+        <w:t xml:space="preserve">4.4.1.1</w:t>
+      </w:r>
+      <w:r>
+        <w:tab/>
+      </w:r>
+      <w:r>
+        <w:t xml:space="preserve">From</w:t>
+      </w:r>
+      <w:r>
+        <w:t xml:space="preserve"> </w:t>
+      </w:r>
+      <w:r>
+        <w:t xml:space="preserve">“</w:t>
+      </w:r>
+      <w:r>
+        <w:t xml:space="preserve">Instance Numbers</w:t>
+      </w:r>
+      <w:r>
+        <w:t xml:space="preserve">”</w:t>
+      </w:r>
+      <w:r>
+        <w:t xml:space="preserve"> </w:t>
+      </w:r>
+      <w:r>
+        <w:t xml:space="preserve">to</w:t>
+      </w:r>
+      <w:r>
+        <w:t xml:space="preserve"> </w:t>
+      </w:r>
+      <w:r>
+        <w:t xml:space="preserve">“</w:t>
+      </w:r>
+      <w:r>
+        <w:t xml:space="preserve">Predictable Naming</w:t>
+      </w:r>
+      <w:r>
+        <w:t xml:space="preserve">”</w:t>
       </w:r>
     </w:p>
     <w:p>
@@ -10119,62 +10056,63 @@
           <w:bCs/>
           <w:b/>
         </w:rPr>
-        <w:t xml:space="preserve">The Difference:</w:t>
-      </w:r>
-      <w:r>
-        <w:t xml:space="preserve"> </w:t>
-      </w:r>
-      <w:r>
-        <w:t xml:space="preserve">In HP-UX, if the apache user has rwx permissions on /etc/passwd, it can read/write it. In SLES 16 with SELinux, even if the apache user has 777 permission on /etc/passwd, the kernel will block the access because the SELinux policy for the httpd_t domain does not grant write access to the passwd_file_t type.</w:t>
-      </w:r>
-    </w:p>
-    <w:bookmarkEnd w:id="78"/>
-    <w:bookmarkStart w:id="79" w:name="administrative-challenges-with-selinux"/>
-    <w:p>
-      <w:pPr>
-        <w:pStyle w:val="Heading3"/>
-      </w:pPr>
-      <w:r>
-        <w:rPr>
-          <w:rStyle w:val="SectionNumber"/>
-        </w:rPr>
-        <w:t xml:space="preserve">5.1.2</w:t>
-      </w:r>
-      <w:r>
-        <w:tab/>
-      </w:r>
-      <w:r>
-        <w:t xml:space="preserve">Administrative Challenges with SELinux</w:t>
-      </w:r>
-    </w:p>
-    <w:p>
-      <w:pPr>
-        <w:pStyle w:val="FirstParagraph"/>
-      </w:pPr>
-      <w:r>
-        <w:t xml:space="preserve">SLES 16 defaults to SELinux Enforcing mode (moving away from the AppArmor default of SLES 15).</w:t>
+        <w:t xml:space="preserve">HP-UX:</w:t>
+      </w:r>
+      <w:r>
+        <w:t xml:space="preserve"> </w:t>
+      </w:r>
+      <w:r>
+        <w:t xml:space="preserve">Interfaces are assigned instance numbers (PPA) like lan0, lan1, lan2. These correlate to hardware paths (e.g., 0/1/2/0), but if a card is replaced, the instance number might change, requiring manual intervention with ioinit or nwmgr.</w:t>
+      </w:r>
+      <w:r>
+        <w:br/>
       </w:r>
     </w:p>
     <w:p>
       <w:pPr>
         <w:numPr>
           <w:ilvl w:val="0"/>
+          <w:numId w:val="1037"/>
+        </w:numPr>
+        <w:pStyle w:val="Compact"/>
+      </w:pPr>
+      <w:r>
+        <w:rPr>
+          <w:bCs/>
+          <w:b/>
+        </w:rPr>
+        <w:t xml:space="preserve">SLES 16:</w:t>
+      </w:r>
+      <w:r>
+        <w:t xml:space="preserve"> </w:t>
+      </w:r>
+      <w:r>
+        <w:t xml:space="preserve">Linux uses</w:t>
+      </w:r>
+      <w:r>
+        <w:t xml:space="preserve"> </w:t>
+      </w:r>
+      <w:r>
+        <w:rPr>
+          <w:bCs/>
+          <w:b/>
+        </w:rPr>
+        <w:t xml:space="preserve">Predictable Network Interface Names</w:t>
+      </w:r>
+      <w:r>
+        <w:t xml:space="preserve">. Names are derived from firmware, topology, and location.</w:t>
+      </w:r>
+    </w:p>
+    <w:p>
+      <w:pPr>
+        <w:numPr>
+          <w:ilvl w:val="1"/>
           <w:numId w:val="1038"/>
         </w:numPr>
         <w:pStyle w:val="Compact"/>
       </w:pPr>
       <w:r>
-        <w:rPr>
-          <w:bCs/>
-          <w:b/>
-        </w:rPr>
-        <w:t xml:space="preserve">Context Labels:</w:t>
-      </w:r>
-      <w:r>
-        <w:t xml:space="preserve"> </w:t>
-      </w:r>
-      <w:r>
-        <w:t xml:space="preserve">Every file has a label (viewable with ls -Z). When an admin copies a config file from their home directory to /var/www, the file might retain the user_home_t label. Apache will be denied access.</w:t>
+        <w:t xml:space="preserve">eno1: Embedded Onboard interface 1.</w:t>
       </w:r>
       <w:r>
         <w:br/>
@@ -10183,39 +10121,114 @@
     <w:p>
       <w:pPr>
         <w:numPr>
-          <w:ilvl w:val="0"/>
+          <w:ilvl w:val="1"/>
           <w:numId w:val="1038"/>
         </w:numPr>
         <w:pStyle w:val="Compact"/>
       </w:pPr>
       <w:r>
-        <w:rPr>
-          <w:bCs/>
-          <w:b/>
-        </w:rPr>
-        <w:t xml:space="preserve">Troubleshooting:</w:t>
+        <w:t xml:space="preserve">ens33: PCI Express hotplug slot 33 (common in VMware).</w:t>
+      </w:r>
+      <w:r>
+        <w:br/>
       </w:r>
     </w:p>
     <w:p>
       <w:pPr>
         <w:numPr>
           <w:ilvl w:val="1"/>
+          <w:numId w:val="1038"/>
+        </w:numPr>
+        <w:pStyle w:val="Compact"/>
+      </w:pPr>
+      <w:r>
+        <w:t xml:space="preserve">enp2s0: Ethernet on PCI bus 2, slot 0.</w:t>
+      </w:r>
+      <w:r>
+        <w:br/>
+      </w:r>
+    </w:p>
+    <w:p>
+      <w:pPr>
+        <w:numPr>
+          <w:ilvl w:val="1"/>
+          <w:numId w:val="1038"/>
+        </w:numPr>
+        <w:pStyle w:val="Compact"/>
+      </w:pPr>
+      <w:r>
+        <w:rPr>
+          <w:iCs/>
+          <w:i/>
+        </w:rPr>
+        <w:t xml:space="preserve">Impact:</w:t>
+      </w:r>
+      <w:r>
+        <w:t xml:space="preserve"> </w:t>
+      </w:r>
+      <w:r>
+        <w:t xml:space="preserve">You no longer guess if lan0 is the built-in port or the add-on card. The name tells you exactly where it is physically located.</w:t>
+      </w:r>
+    </w:p>
+    <w:bookmarkEnd w:id="75"/>
+    <w:bookmarkStart w:id="76" w:name="from-static-files-to-state-objects"/>
+    <w:p>
+      <w:pPr>
+        <w:pStyle w:val="Heading4"/>
+      </w:pPr>
+      <w:r>
+        <w:rPr>
+          <w:rStyle w:val="SectionNumber"/>
+        </w:rPr>
+        <w:t xml:space="preserve">4.4.1.2</w:t>
+      </w:r>
+      <w:r>
+        <w:tab/>
+      </w:r>
+      <w:r>
+        <w:t xml:space="preserve">From Static Files to State Objects</w:t>
+      </w:r>
+    </w:p>
+    <w:p>
+      <w:pPr>
+        <w:pStyle w:val="FirstParagraph"/>
+      </w:pPr>
+      <w:r>
+        <w:t xml:space="preserve">In HP-UX, netconf is a shell script sourced at boot. In SLES 16, NetworkManager treats connections as</w:t>
+      </w:r>
+      <w:r>
+        <w:t xml:space="preserve"> </w:t>
+      </w:r>
+      <w:r>
+        <w:t xml:space="preserve">“</w:t>
+      </w:r>
+      <w:r>
+        <w:t xml:space="preserve">Profiles.</w:t>
+      </w:r>
+      <w:r>
+        <w:t xml:space="preserve">”</w:t>
+      </w:r>
+    </w:p>
+    <w:p>
+      <w:pPr>
+        <w:numPr>
+          <w:ilvl w:val="0"/>
           <w:numId w:val="1039"/>
         </w:numPr>
         <w:pStyle w:val="Compact"/>
       </w:pPr>
       <w:r>
         <w:rPr>
-          <w:iCs/>
-          <w:i/>
-        </w:rPr>
-        <w:t xml:space="preserve">Wrong Way:</w:t>
-      </w:r>
-      <w:r>
-        <w:t xml:space="preserve"> </w:t>
-      </w:r>
-      <w:r>
-        <w:t xml:space="preserve">setenforce 0 (Disabling security).</w:t>
+          <w:bCs/>
+          <w:b/>
+        </w:rPr>
+        <w:t xml:space="preserve">The Device:</w:t>
+      </w:r>
+      <w:r>
+        <w:t xml:space="preserve"> </w:t>
+      </w:r>
+      <w:r>
+        <w:t xml:space="preserve">The physical card (e.g., ens33).</w:t>
       </w:r>
       <w:r>
         <w:br/>
@@ -10224,78 +10237,908 @@
     <w:p>
       <w:pPr>
         <w:numPr>
-          <w:ilvl w:val="1"/>
+          <w:ilvl w:val="0"/>
           <w:numId w:val="1039"/>
         </w:numPr>
         <w:pStyle w:val="Compact"/>
       </w:pPr>
       <w:r>
         <w:rPr>
+          <w:bCs/>
+          <w:b/>
+        </w:rPr>
+        <w:t xml:space="preserve">The Connection:</w:t>
+      </w:r>
+      <w:r>
+        <w:t xml:space="preserve"> </w:t>
+      </w:r>
+      <w:r>
+        <w:t xml:space="preserve">A configuration profile (IP, DNS, Routes) applied to a device.</w:t>
+      </w:r>
+      <w:r>
+        <w:br/>
+      </w:r>
+    </w:p>
+    <w:p>
+      <w:pPr>
+        <w:numPr>
+          <w:ilvl w:val="0"/>
+          <w:numId w:val="1039"/>
+        </w:numPr>
+        <w:pStyle w:val="Compact"/>
+      </w:pPr>
+      <w:r>
+        <w:rPr>
           <w:iCs/>
           <w:i/>
         </w:rPr>
-        <w:t xml:space="preserve">Right Way:</w:t>
-      </w:r>
-      <w:r>
-        <w:t xml:space="preserve"> </w:t>
-      </w:r>
-      <w:r>
-        <w:t xml:space="preserve">Check /var/log/audit/audit.log. Use restorecon -v /var/www/file to apply the correct label defined by the policy.</w:t>
-      </w:r>
-      <w:r>
-        <w:br/>
+        <w:t xml:space="preserve">Key Concept:</w:t>
+      </w:r>
+      <w:r>
+        <w:t xml:space="preserve"> </w:t>
+      </w:r>
+      <w:r>
+        <w:t xml:space="preserve">You can have multiple profiles for one device (e.g.,</w:t>
+      </w:r>
+      <w:r>
+        <w:t xml:space="preserve"> </w:t>
+      </w:r>
+      <w:r>
+        <w:t xml:space="preserve">“</w:t>
+      </w:r>
+      <w:r>
+        <w:t xml:space="preserve">Datacenter_Static</w:t>
+      </w:r>
+      <w:r>
+        <w:t xml:space="preserve">”</w:t>
+      </w:r>
+      <w:r>
+        <w:t xml:space="preserve"> </w:t>
+      </w:r>
+      <w:r>
+        <w:t xml:space="preserve">and</w:t>
+      </w:r>
+      <w:r>
+        <w:t xml:space="preserve"> </w:t>
+      </w:r>
+      <w:r>
+        <w:t xml:space="preserve">“</w:t>
+      </w:r>
+      <w:r>
+        <w:t xml:space="preserve">Recovery_DHCP</w:t>
+      </w:r>
+      <w:r>
+        <w:t xml:space="preserve">”</w:t>
+      </w:r>
+      <w:r>
+        <w:t xml:space="preserve">) and switch between them atomically using nmcli.</w:t>
+      </w:r>
+    </w:p>
+    <w:bookmarkEnd w:id="76"/>
+    <w:bookmarkStart w:id="77" w:name="the-end-of-direct-etcresolv.conf-editing"/>
+    <w:p>
+      <w:pPr>
+        <w:pStyle w:val="Heading4"/>
+      </w:pPr>
+      <w:r>
+        <w:rPr>
+          <w:rStyle w:val="SectionNumber"/>
+        </w:rPr>
+        <w:t xml:space="preserve">4.4.1.3</w:t>
+      </w:r>
+      <w:r>
+        <w:tab/>
+      </w:r>
+      <w:r>
+        <w:t xml:space="preserve">The End of Direct /etc/resolv.conf Editing</w:t>
+      </w:r>
+    </w:p>
+    <w:p>
+      <w:pPr>
+        <w:pStyle w:val="FirstParagraph"/>
+      </w:pPr>
+      <w:r>
+        <w:t xml:space="preserve">On HP-UX, you edit /etc/resolv.conf to add nameservers. On SLES 16,</w:t>
+      </w:r>
+      <w:r>
+        <w:t xml:space="preserve"> </w:t>
+      </w:r>
+      <w:r>
+        <w:rPr>
+          <w:bCs/>
+          <w:b/>
+        </w:rPr>
+        <w:t xml:space="preserve">do not edit this file manually</w:t>
+      </w:r>
+      <w:r>
+        <w:t xml:space="preserve">. It is a symlink managed by netconfig. NetworkManager updates it dynamically based on the active connection profile. DNS settings must be added to the Interface Connection profile via nmcli.</w:t>
+      </w:r>
+    </w:p>
+    <w:bookmarkEnd w:id="77"/>
+    <w:bookmarkEnd w:id="78"/>
+    <w:bookmarkStart w:id="80" w:name="comparison-table-hp-ux-vs.-sles-16"/>
+    <w:p>
+      <w:pPr>
+        <w:pStyle w:val="Heading3"/>
+      </w:pPr>
+      <w:r>
+        <w:rPr>
+          <w:rStyle w:val="SectionNumber"/>
+        </w:rPr>
+        <w:t xml:space="preserve">4.4.2</w:t>
+      </w:r>
+      <w:r>
+        <w:tab/>
+      </w:r>
+      <w:r>
+        <w:t xml:space="preserve">Comparison Table: HP-UX vs. SLES 16</w:t>
+      </w:r>
+    </w:p>
+    <w:p>
+      <w:pPr>
+        <w:pStyle w:val="FirstParagraph"/>
+      </w:pPr>
+      <w:r>
+        <w:t xml:space="preserve">The following table maps standard HP-UX networking tasks to their SLES 16 equivalents using nmcli (NetworkManager Command Line Interface).</w:t>
+      </w:r>
+    </w:p>
+    <w:tbl>
+      <w:tblPr>
+        <w:tblStyle w:val="Table"/>
+        <w:tblW w:type="pct" w:w="5000"/>
+        <w:tblLook w:firstRow="1" w:lastRow="0" w:firstColumn="0" w:lastColumn="0" w:noHBand="0" w:noVBand="0" w:val="0020"/>
+      </w:tblPr>
+      <w:tblGrid>
+        <w:gridCol w:w="2640"/>
+        <w:gridCol w:w="2640"/>
+        <w:gridCol w:w="2640"/>
+      </w:tblGrid>
+      <w:tr>
+        <w:trPr>
+          <w:tblHeader w:val="true"/>
+        </w:trPr>
+        <w:tc>
+          <w:tcPr/>
+          <w:p>
+            <w:pPr>
+              <w:pStyle w:val="Compact"/>
+              <w:jc w:val="left"/>
+            </w:pPr>
+            <w:r>
+              <w:t xml:space="preserve">Feature / Task</w:t>
+            </w:r>
+          </w:p>
+        </w:tc>
+        <w:tc>
+          <w:tcPr/>
+          <w:p>
+            <w:pPr>
+              <w:pStyle w:val="Compact"/>
+              <w:jc w:val="left"/>
+            </w:pPr>
+            <w:r>
+              <w:t xml:space="preserve">HP-UX (Legacy)</w:t>
+            </w:r>
+          </w:p>
+        </w:tc>
+        <w:tc>
+          <w:tcPr/>
+          <w:p>
+            <w:pPr>
+              <w:pStyle w:val="Compact"/>
+              <w:jc w:val="left"/>
+            </w:pPr>
+            <w:r>
+              <w:t xml:space="preserve">SLES 16 (NetworkManager)</w:t>
+            </w:r>
+          </w:p>
+        </w:tc>
+      </w:tr>
+      <w:tr>
+        <w:tc>
+          <w:tcPr/>
+          <w:p>
+            <w:pPr>
+              <w:pStyle w:val="Compact"/>
+              <w:jc w:val="left"/>
+            </w:pPr>
+            <w:r>
+              <w:rPr>
+                <w:bCs/>
+                <w:b/>
+              </w:rPr>
+              <w:t xml:space="preserve">List Physical Interfaces</w:t>
+            </w:r>
+          </w:p>
+        </w:tc>
+        <w:tc>
+          <w:tcPr/>
+          <w:p>
+            <w:pPr>
+              <w:pStyle w:val="Compact"/>
+              <w:jc w:val="left"/>
+            </w:pPr>
+            <w:r>
+              <w:t xml:space="preserve">lanscan nwmgr -g -S lan</w:t>
+            </w:r>
+          </w:p>
+        </w:tc>
+        <w:tc>
+          <w:tcPr/>
+          <w:p>
+            <w:pPr>
+              <w:pStyle w:val="Compact"/>
+              <w:jc w:val="left"/>
+            </w:pPr>
+            <w:r>
+              <w:t xml:space="preserve">nmcli device ip link show</w:t>
+            </w:r>
+          </w:p>
+        </w:tc>
+      </w:tr>
+      <w:tr>
+        <w:tc>
+          <w:tcPr/>
+          <w:p>
+            <w:pPr>
+              <w:pStyle w:val="Compact"/>
+              <w:jc w:val="left"/>
+            </w:pPr>
+            <w:r>
+              <w:rPr>
+                <w:bCs/>
+                <w:b/>
+              </w:rPr>
+              <w:t xml:space="preserve">Show IP Configuration</w:t>
+            </w:r>
+          </w:p>
+        </w:tc>
+        <w:tc>
+          <w:tcPr/>
+          <w:p>
+            <w:pPr>
+              <w:pStyle w:val="Compact"/>
+              <w:jc w:val="left"/>
+            </w:pPr>
+            <w:r>
+              <w:t xml:space="preserve">ifconfig lan0 netstat -in</w:t>
+            </w:r>
+          </w:p>
+        </w:tc>
+        <w:tc>
+          <w:tcPr/>
+          <w:p>
+            <w:pPr>
+              <w:pStyle w:val="Compact"/>
+              <w:jc w:val="left"/>
+            </w:pPr>
+            <w:r>
+              <w:t xml:space="preserve">ip addr show ens33 nmcli device show ens33</w:t>
+            </w:r>
+          </w:p>
+        </w:tc>
+      </w:tr>
+      <w:tr>
+        <w:tc>
+          <w:tcPr/>
+          <w:p>
+            <w:pPr>
+              <w:pStyle w:val="Compact"/>
+              <w:jc w:val="left"/>
+            </w:pPr>
+            <w:r>
+              <w:rPr>
+                <w:bCs/>
+                <w:b/>
+              </w:rPr>
+              <w:t xml:space="preserve">Configure Static IP</w:t>
+            </w:r>
+          </w:p>
+        </w:tc>
+        <w:tc>
+          <w:tcPr/>
+          <w:p>
+            <w:pPr>
+              <w:pStyle w:val="Compact"/>
+              <w:jc w:val="left"/>
+            </w:pPr>
+            <w:r>
+              <w:t xml:space="preserve">Edit /etc/rc.config.d/netconf: IP_ADDRESS=</w:t>
+            </w:r>
+            <w:r>
+              <w:t xml:space="preserve">“</w:t>
+            </w:r>
+            <w:r>
+              <w:t xml:space="preserve">10.0.0.1</w:t>
+            </w:r>
+            <w:r>
+              <w:t xml:space="preserve">”</w:t>
+            </w:r>
+            <w:r>
+              <w:t xml:space="preserve"> </w:t>
+            </w:r>
+            <w:r>
+              <w:t xml:space="preserve">SUBNET_MASK=</w:t>
+            </w:r>
+            <w:r>
+              <w:t xml:space="preserve">“</w:t>
+            </w:r>
+            <w:r>
+              <w:t xml:space="preserve">255.255.255.0</w:t>
+            </w:r>
+            <w:r>
+              <w:t xml:space="preserve">”</w:t>
+            </w:r>
+          </w:p>
+        </w:tc>
+        <w:tc>
+          <w:tcPr/>
+          <w:p>
+            <w:pPr>
+              <w:pStyle w:val="Compact"/>
+              <w:jc w:val="left"/>
+            </w:pPr>
+            <w:r>
+              <w:t xml:space="preserve">nmcli con mod</w:t>
+            </w:r>
+            <w:r>
+              <w:t xml:space="preserve"> </w:t>
+            </w:r>
+            <w:r>
+              <w:t xml:space="preserve">“</w:t>
+            </w:r>
+            <w:r>
+              <w:t xml:space="preserve">Wired connection 1</w:t>
+            </w:r>
+            <w:r>
+              <w:t xml:space="preserve">”</w:t>
+            </w:r>
+            <w:r>
+              <w:t xml:space="preserve"> </w:t>
+            </w:r>
+            <w:r>
+              <w:t xml:space="preserve">ipv4.addresses 10.0.0.1/24 ipv4.method manual</w:t>
+            </w:r>
+          </w:p>
+        </w:tc>
+      </w:tr>
+      <w:tr>
+        <w:tc>
+          <w:tcPr/>
+          <w:p>
+            <w:pPr>
+              <w:pStyle w:val="Compact"/>
+              <w:jc w:val="left"/>
+            </w:pPr>
+            <w:r>
+              <w:rPr>
+                <w:bCs/>
+                <w:b/>
+              </w:rPr>
+              <w:t xml:space="preserve">Configure Gateway</w:t>
+            </w:r>
+          </w:p>
+        </w:tc>
+        <w:tc>
+          <w:tcPr/>
+          <w:p>
+            <w:pPr>
+              <w:pStyle w:val="Compact"/>
+              <w:jc w:val="left"/>
+            </w:pPr>
+            <w:r>
+              <w:t xml:space="preserve">Edit netconf: ROUTE_GATEWAY=</w:t>
+            </w:r>
+            <w:r>
+              <w:t xml:space="preserve">“</w:t>
+            </w:r>
+            <w:r>
+              <w:t xml:space="preserve">10.0.0.254</w:t>
+            </w:r>
+            <w:r>
+              <w:t xml:space="preserve">”</w:t>
+            </w:r>
+          </w:p>
+        </w:tc>
+        <w:tc>
+          <w:tcPr/>
+          <w:p>
+            <w:pPr>
+              <w:pStyle w:val="Compact"/>
+              <w:jc w:val="left"/>
+            </w:pPr>
+            <w:r>
+              <w:t xml:space="preserve">nmcli con mod</w:t>
+            </w:r>
+            <w:r>
+              <w:t xml:space="preserve"> </w:t>
+            </w:r>
+            <w:r>
+              <w:t xml:space="preserve">“</w:t>
+            </w:r>
+            <w:r>
+              <w:t xml:space="preserve">Wired connection 1</w:t>
+            </w:r>
+            <w:r>
+              <w:t xml:space="preserve">”</w:t>
+            </w:r>
+            <w:r>
+              <w:t xml:space="preserve"> </w:t>
+            </w:r>
+            <w:r>
+              <w:t xml:space="preserve">ipv4.gateway 10.0.0.254</w:t>
+            </w:r>
+          </w:p>
+        </w:tc>
+      </w:tr>
+      <w:tr>
+        <w:tc>
+          <w:tcPr/>
+          <w:p>
+            <w:pPr>
+              <w:pStyle w:val="Compact"/>
+              <w:jc w:val="left"/>
+            </w:pPr>
+            <w:r>
+              <w:rPr>
+                <w:bCs/>
+                <w:b/>
+              </w:rPr>
+              <w:t xml:space="preserve">Configure DNS</w:t>
+            </w:r>
+          </w:p>
+        </w:tc>
+        <w:tc>
+          <w:tcPr/>
+          <w:p>
+            <w:pPr>
+              <w:pStyle w:val="Compact"/>
+              <w:jc w:val="left"/>
+            </w:pPr>
+            <w:r>
+              <w:t xml:space="preserve">Edit /etc/resolv.conf</w:t>
+            </w:r>
+          </w:p>
+        </w:tc>
+        <w:tc>
+          <w:tcPr/>
+          <w:p>
+            <w:pPr>
+              <w:pStyle w:val="Compact"/>
+              <w:jc w:val="left"/>
+            </w:pPr>
+            <w:r>
+              <w:t xml:space="preserve">nmcli con mod</w:t>
+            </w:r>
+            <w:r>
+              <w:t xml:space="preserve"> </w:t>
+            </w:r>
+            <w:r>
+              <w:t xml:space="preserve">“</w:t>
+            </w:r>
+            <w:r>
+              <w:t xml:space="preserve">Wired connection 1</w:t>
+            </w:r>
+            <w:r>
+              <w:t xml:space="preserve">”</w:t>
+            </w:r>
+            <w:r>
+              <w:t xml:space="preserve"> </w:t>
+            </w:r>
+            <w:r>
+              <w:t xml:space="preserve">ipv4.dns</w:t>
+            </w:r>
+            <w:r>
+              <w:t xml:space="preserve"> </w:t>
+            </w:r>
+            <w:r>
+              <w:t xml:space="preserve">“</w:t>
+            </w:r>
+            <w:r>
+              <w:t xml:space="preserve">8.8.8.8 8.8.4.4</w:t>
+            </w:r>
+            <w:r>
+              <w:t xml:space="preserve">”</w:t>
+            </w:r>
+          </w:p>
+        </w:tc>
+      </w:tr>
+      <w:tr>
+        <w:tc>
+          <w:tcPr/>
+          <w:p>
+            <w:pPr>
+              <w:pStyle w:val="Compact"/>
+              <w:jc w:val="left"/>
+            </w:pPr>
+            <w:r>
+              <w:rPr>
+                <w:bCs/>
+                <w:b/>
+              </w:rPr>
+              <w:t xml:space="preserve">Apply Changes</w:t>
+            </w:r>
+          </w:p>
+        </w:tc>
+        <w:tc>
+          <w:tcPr/>
+          <w:p>
+            <w:pPr>
+              <w:pStyle w:val="Compact"/>
+              <w:jc w:val="left"/>
+            </w:pPr>
+            <w:r>
+              <w:t xml:space="preserve">/sbin/init.d/net stop /sbin/init.d/net start</w:t>
+            </w:r>
+          </w:p>
+        </w:tc>
+        <w:tc>
+          <w:tcPr/>
+          <w:p>
+            <w:pPr>
+              <w:pStyle w:val="Compact"/>
+              <w:jc w:val="left"/>
+            </w:pPr>
+            <w:r>
+              <w:t xml:space="preserve">nmcli connection up</w:t>
+            </w:r>
+            <w:r>
+              <w:t xml:space="preserve"> </w:t>
+            </w:r>
+            <w:r>
+              <w:t xml:space="preserve">“</w:t>
+            </w:r>
+            <w:r>
+              <w:t xml:space="preserve">Wired connection 1</w:t>
+            </w:r>
+            <w:r>
+              <w:t xml:space="preserve">”</w:t>
+            </w:r>
+            <w:r>
+              <w:t xml:space="preserve"> </w:t>
+            </w:r>
+            <w:r>
+              <w:rPr>
+                <w:iCs/>
+                <w:i/>
+              </w:rPr>
+              <w:t xml:space="preserve">(Changes apply immediately upon</w:t>
+            </w:r>
+            <w:r>
+              <w:rPr>
+                <w:iCs/>
+                <w:i/>
+              </w:rPr>
+              <w:t xml:space="preserve"> </w:t>
+            </w:r>
+            <w:r>
+              <w:rPr>
+                <w:iCs/>
+                <w:i/>
+              </w:rPr>
+              <w:t xml:space="preserve">“</w:t>
+            </w:r>
+            <w:r>
+              <w:rPr>
+                <w:iCs/>
+                <w:i/>
+              </w:rPr>
+              <w:t xml:space="preserve">up</w:t>
+            </w:r>
+            <w:r>
+              <w:rPr>
+                <w:iCs/>
+                <w:i/>
+              </w:rPr>
+              <w:t xml:space="preserve">”</w:t>
+            </w:r>
+            <w:r>
+              <w:rPr>
+                <w:iCs/>
+                <w:i/>
+              </w:rPr>
+              <w:t xml:space="preserve">)</w:t>
+            </w:r>
+          </w:p>
+        </w:tc>
+      </w:tr>
+      <w:tr>
+        <w:tc>
+          <w:tcPr/>
+          <w:p>
+            <w:pPr>
+              <w:pStyle w:val="Compact"/>
+              <w:jc w:val="left"/>
+            </w:pPr>
+            <w:r>
+              <w:rPr>
+                <w:bCs/>
+                <w:b/>
+              </w:rPr>
+              <w:t xml:space="preserve">Link Aggregation</w:t>
+            </w:r>
+          </w:p>
+        </w:tc>
+        <w:tc>
+          <w:tcPr/>
+          <w:p>
+            <w:pPr>
+              <w:pStyle w:val="Compact"/>
+              <w:jc w:val="left"/>
+            </w:pPr>
+            <w:r>
+              <w:rPr>
+                <w:bCs/>
+                <w:b/>
+              </w:rPr>
+              <w:t xml:space="preserve">APA (Auto Port Aggregation)</w:t>
+            </w:r>
+            <w:r>
+              <w:t xml:space="preserve"> </w:t>
+            </w:r>
+            <w:r>
+              <w:t xml:space="preserve">Edit /etc/rc.config.d/hp_apaconf lanadmin -X -a 900 1 3</w:t>
+            </w:r>
+          </w:p>
+        </w:tc>
+        <w:tc>
+          <w:tcPr/>
+          <w:p>
+            <w:pPr>
+              <w:pStyle w:val="Compact"/>
+              <w:jc w:val="left"/>
+            </w:pPr>
+            <w:r>
+              <w:rPr>
+                <w:bCs/>
+                <w:b/>
+              </w:rPr>
+              <w:t xml:space="preserve">Bonding</w:t>
+            </w:r>
+            <w:r>
+              <w:t xml:space="preserve"> </w:t>
+            </w:r>
+            <w:r>
+              <w:t xml:space="preserve">nmcli con add type bond ifname bond0 mode active-backup nmcli con add type ethernet ifname ens33 master bond0</w:t>
+            </w:r>
+          </w:p>
+        </w:tc>
+      </w:tr>
+      <w:tr>
+        <w:tc>
+          <w:tcPr/>
+          <w:p>
+            <w:pPr>
+              <w:pStyle w:val="Compact"/>
+              <w:jc w:val="left"/>
+            </w:pPr>
+            <w:r>
+              <w:rPr>
+                <w:bCs/>
+                <w:b/>
+              </w:rPr>
+              <w:t xml:space="preserve">VLAN Tagging</w:t>
+            </w:r>
+          </w:p>
+        </w:tc>
+        <w:tc>
+          <w:tcPr/>
+          <w:p>
+            <w:pPr>
+              <w:pStyle w:val="Compact"/>
+              <w:jc w:val="left"/>
+            </w:pPr>
+            <w:r>
+              <w:t xml:space="preserve">nwmgr -a -S vlan -c lan0… str_cfg (deprecated)</w:t>
+            </w:r>
+          </w:p>
+        </w:tc>
+        <w:tc>
+          <w:tcPr/>
+          <w:p>
+            <w:pPr>
+              <w:pStyle w:val="Compact"/>
+              <w:jc w:val="left"/>
+            </w:pPr>
+            <w:r>
+              <w:t xml:space="preserve">nmcli con add type vlan con-name vlan100 dev ens33 id 100 ip4 192.168.100.1/24</w:t>
+            </w:r>
+          </w:p>
+        </w:tc>
+      </w:tr>
+      <w:tr>
+        <w:tc>
+          <w:tcPr/>
+          <w:p>
+            <w:pPr>
+              <w:pStyle w:val="Compact"/>
+              <w:jc w:val="left"/>
+            </w:pPr>
+            <w:r>
+              <w:rPr>
+                <w:bCs/>
+                <w:b/>
+              </w:rPr>
+              <w:t xml:space="preserve">Check Link Speed</w:t>
+            </w:r>
+          </w:p>
+        </w:tc>
+        <w:tc>
+          <w:tcPr/>
+          <w:p>
+            <w:pPr>
+              <w:pStyle w:val="Compact"/>
+              <w:jc w:val="left"/>
+            </w:pPr>
+            <w:r>
+              <w:t xml:space="preserve">lanadmin -x 0 nwmgr -q info -c lan0</w:t>
+            </w:r>
+          </w:p>
+        </w:tc>
+        <w:tc>
+          <w:tcPr/>
+          <w:p>
+            <w:pPr>
+              <w:pStyle w:val="Compact"/>
+              <w:jc w:val="left"/>
+            </w:pPr>
+            <w:r>
+              <w:t xml:space="preserve">ethtool ens33 `nmcli device show ens33</w:t>
+            </w:r>
+          </w:p>
+        </w:tc>
+      </w:tr>
+      <w:tr>
+        <w:tc>
+          <w:tcPr/>
+          <w:p>
+            <w:pPr>
+              <w:pStyle w:val="Compact"/>
+              <w:jc w:val="left"/>
+            </w:pPr>
+            <w:r>
+              <w:rPr>
+                <w:bCs/>
+                <w:b/>
+              </w:rPr>
+              <w:t xml:space="preserve">Routing Table</w:t>
+            </w:r>
+          </w:p>
+        </w:tc>
+        <w:tc>
+          <w:tcPr/>
+          <w:p>
+            <w:pPr>
+              <w:pStyle w:val="Compact"/>
+              <w:jc w:val="left"/>
+            </w:pPr>
+            <w:r>
+              <w:t xml:space="preserve">netstat -rn</w:t>
+            </w:r>
+          </w:p>
+        </w:tc>
+        <w:tc>
+          <w:tcPr/>
+          <w:p>
+            <w:pPr>
+              <w:pStyle w:val="Compact"/>
+              <w:jc w:val="left"/>
+            </w:pPr>
+            <w:r>
+              <w:t xml:space="preserve">ip route</w:t>
+            </w:r>
+          </w:p>
+        </w:tc>
+      </w:tr>
+      <w:tr>
+        <w:tc>
+          <w:tcPr/>
+          <w:p>
+            <w:pPr>
+              <w:pStyle w:val="Compact"/>
+              <w:jc w:val="left"/>
+            </w:pPr>
+            <w:r>
+              <w:rPr>
+                <w:bCs/>
+                <w:b/>
+              </w:rPr>
+              <w:t xml:space="preserve">Hostname Config</w:t>
+            </w:r>
+          </w:p>
+        </w:tc>
+        <w:tc>
+          <w:tcPr/>
+          <w:p>
+            <w:pPr>
+              <w:pStyle w:val="Compact"/>
+              <w:jc w:val="left"/>
+            </w:pPr>
+            <w:r>
+              <w:t xml:space="preserve">Edit /etc/rc.config.d/netconf hostname &lt;name&gt;</w:t>
+            </w:r>
+          </w:p>
+        </w:tc>
+        <w:tc>
+          <w:tcPr/>
+          <w:p>
+            <w:pPr>
+              <w:pStyle w:val="Compact"/>
+              <w:jc w:val="left"/>
+            </w:pPr>
+            <w:r>
+              <w:t xml:space="preserve">hostnamectl set-hostname &lt;name&gt;</w:t>
+            </w:r>
+          </w:p>
+        </w:tc>
+      </w:tr>
+    </w:tbl>
+    <w:bookmarkStart w:id="79" w:name="X2dd83058c75db9fc61f8f94ff0d2512cc631a45"/>
+    <w:p>
+      <w:pPr>
+        <w:pStyle w:val="Heading4"/>
+      </w:pPr>
+      <w:r>
+        <w:rPr>
+          <w:rStyle w:val="SectionNumber"/>
+        </w:rPr>
+        <w:t xml:space="preserve">4.4.2.1</w:t>
+      </w:r>
+      <w:r>
+        <w:tab/>
+      </w:r>
+      <w:r>
+        <w:rPr>
+          <w:bCs/>
+          <w:b/>
+        </w:rPr>
+        <w:t xml:space="preserve">Migration Warning: The ip command vs nmcli</w:t>
+      </w:r>
+    </w:p>
+    <w:p>
+      <w:pPr>
+        <w:pStyle w:val="FirstParagraph"/>
+      </w:pPr>
+      <w:r>
+        <w:t xml:space="preserve">Experienced Linux admins often use the ip command (e.g., ip addr add…) for troubleshooting. However, changes made with ip are</w:t>
+      </w:r>
+      <w:r>
+        <w:t xml:space="preserve"> </w:t>
+      </w:r>
+      <w:r>
+        <w:rPr>
+          <w:bCs/>
+          <w:b/>
+        </w:rPr>
+        <w:t xml:space="preserve">ephemeral</w:t>
+      </w:r>
+      <w:r>
+        <w:t xml:space="preserve"> </w:t>
+      </w:r>
+      <w:r>
+        <w:t xml:space="preserve">and will be lost on reboot.</w:t>
       </w:r>
     </w:p>
     <w:p>
       <w:pPr>
         <w:numPr>
           <w:ilvl w:val="0"/>
-          <w:numId w:val="1038"/>
-        </w:numPr>
-        <w:pStyle w:val="Compact"/>
-      </w:pPr>
-      <w:r>
-        <w:rPr>
-          <w:bCs/>
-          <w:b/>
-        </w:rPr>
-        <w:t xml:space="preserve">Boolean Flags:</w:t>
-      </w:r>
-      <w:r>
-        <w:t xml:space="preserve"> </w:t>
-      </w:r>
-      <w:r>
-        <w:t xml:space="preserve">SLES 16 provides</w:t>
-      </w:r>
-      <w:r>
-        <w:t xml:space="preserve"> </w:t>
-      </w:r>
-      <w:r>
-        <w:t xml:space="preserve">“</w:t>
-      </w:r>
-      <w:r>
-        <w:t xml:space="preserve">knobs</w:t>
-      </w:r>
-      <w:r>
-        <w:t xml:space="preserve">”</w:t>
-      </w:r>
-      <w:r>
-        <w:t xml:space="preserve"> </w:t>
-      </w:r>
-      <w:r>
-        <w:t xml:space="preserve">to tune policy without rewriting it.</w:t>
-      </w:r>
-    </w:p>
-    <w:p>
-      <w:pPr>
-        <w:numPr>
-          <w:ilvl w:val="1"/>
           <w:numId w:val="1040"/>
         </w:numPr>
         <w:pStyle w:val="Compact"/>
       </w:pPr>
       <w:r>
-        <w:t xml:space="preserve">Example: Allow Apache to connect to a remote database?</w:t>
+        <w:rPr>
+          <w:bCs/>
+          <w:b/>
+        </w:rPr>
+        <w:t xml:space="preserve">HP-UX Equivalent:</w:t>
+      </w:r>
+      <w:r>
+        <w:t xml:space="preserve"> </w:t>
+      </w:r>
+      <w:r>
+        <w:t xml:space="preserve">ifconfig lan0 10.0.0.1 (Temporary)</w:t>
       </w:r>
       <w:r>
         <w:br/>
@@ -10304,24 +11147,29 @@
     <w:p>
       <w:pPr>
         <w:numPr>
-          <w:ilvl w:val="1"/>
+          <w:ilvl w:val="0"/>
           <w:numId w:val="1040"/>
         </w:numPr>
         <w:pStyle w:val="Compact"/>
       </w:pPr>
       <w:r>
-        <w:t xml:space="preserve">Command: setsebool -P httpd_can_network_connect_db 1.</w:t>
-      </w:r>
-      <w:r>
-        <w:br/>
-      </w:r>
-      <w:r>
-        <w:t xml:space="preserve">This level of granular control does not exist in HP-UX.</w:t>
+        <w:rPr>
+          <w:bCs/>
+          <w:b/>
+        </w:rPr>
+        <w:t xml:space="preserve">SLES 16 Best Practice:</w:t>
+      </w:r>
+      <w:r>
+        <w:t xml:space="preserve"> </w:t>
+      </w:r>
+      <w:r>
+        <w:t xml:space="preserve">Always use nmcli to ensure configuration persists to disk (typically stored in /etc/NetworkManager/system-connections/).</w:t>
       </w:r>
     </w:p>
     <w:bookmarkEnd w:id="79"/>
     <w:bookmarkEnd w:id="80"/>
-    <w:bookmarkStart w:id="83" w:name="logging-and-auditing"/>
+    <w:bookmarkEnd w:id="81"/>
+    <w:bookmarkStart w:id="82" w:name="X1309c59fde67f08235563d9aad29d2eb5bc0b2f"/>
     <w:p>
       <w:pPr>
         <w:pStyle w:val="Heading2"/>
@@ -10330,16 +11178,54 @@
         <w:rPr>
           <w:rStyle w:val="SectionNumber"/>
         </w:rPr>
-        <w:t xml:space="preserve">5.2</w:t>
+        <w:t xml:space="preserve">4.5</w:t>
       </w:r>
       <w:r>
         <w:tab/>
       </w:r>
       <w:r>
-        <w:t xml:space="preserve">Logging and Auditing</w:t>
-      </w:r>
-    </w:p>
-    <w:bookmarkStart w:id="81" w:name="syslog-vs.-journald"/>
+        <w:t xml:space="preserve">System Management Tools (SMH/SAM vs. Cockpit)</w:t>
+      </w:r>
+    </w:p>
+    <w:bookmarkEnd w:id="82"/>
+    <w:bookmarkEnd w:id="83"/>
+    <w:bookmarkStart w:id="96" w:name="advanced-systems-management-and-security"/>
+    <w:p>
+      <w:pPr>
+        <w:pStyle w:val="Heading1"/>
+      </w:pPr>
+      <w:r>
+        <w:rPr>
+          <w:rStyle w:val="SectionNumber"/>
+        </w:rPr>
+        <w:t xml:space="preserve">5</w:t>
+      </w:r>
+      <w:r>
+        <w:tab/>
+      </w:r>
+      <w:r>
+        <w:t xml:space="preserve">Advanced Systems Management and Security</w:t>
+      </w:r>
+    </w:p>
+    <w:bookmarkStart w:id="86" w:name="security-and-access-control"/>
+    <w:p>
+      <w:pPr>
+        <w:pStyle w:val="Heading2"/>
+      </w:pPr>
+      <w:r>
+        <w:rPr>
+          <w:rStyle w:val="SectionNumber"/>
+        </w:rPr>
+        <w:t xml:space="preserve">5.1</w:t>
+      </w:r>
+      <w:r>
+        <w:tab/>
+      </w:r>
+      <w:r>
+        <w:t xml:space="preserve">Security and Access Control</w:t>
+      </w:r>
+    </w:p>
+    <w:bookmarkStart w:id="84" w:name="dac-vs.-mac-the-conceptual-leap"/>
     <w:p>
       <w:pPr>
         <w:pStyle w:val="Heading3"/>
@@ -10348,13 +11234,13 @@
         <w:rPr>
           <w:rStyle w:val="SectionNumber"/>
         </w:rPr>
-        <w:t xml:space="preserve">5.2.1</w:t>
+        <w:t xml:space="preserve">5.1.1</w:t>
       </w:r>
       <w:r>
         <w:tab/>
       </w:r>
       <w:r>
-        <w:t xml:space="preserve">Syslog vs. Journald</w:t>
+        <w:t xml:space="preserve">DAC vs. MAC: The Conceptual Leap</w:t>
       </w:r>
     </w:p>
     <w:p>
@@ -10362,7 +11248,7 @@
         <w:pStyle w:val="FirstParagraph"/>
       </w:pPr>
       <w:r>
-        <w:t xml:space="preserve">HP-UX uses the classic text-based syslog. SLES 16 uses</w:t>
+        <w:t xml:space="preserve">HP-UX security is based on</w:t>
       </w:r>
       <w:r>
         <w:t xml:space="preserve"> </w:t>
@@ -10372,10 +11258,82 @@
           <w:bCs/>
           <w:b/>
         </w:rPr>
-        <w:t xml:space="preserve">Systemd Journald</w:t>
-      </w:r>
-      <w:r>
-        <w:t xml:space="preserve">.</w:t>
+        <w:t xml:space="preserve">Discretionary Access Control (DAC)</w:t>
+      </w:r>
+      <w:r>
+        <w:t xml:space="preserve">. A user (or root) has discretion over the files they own.</w:t>
+      </w:r>
+      <w:r>
+        <w:t xml:space="preserve"> </w:t>
+      </w:r>
+      <w:r>
+        <w:t xml:space="preserve">“</w:t>
+      </w:r>
+      <w:r>
+        <w:t xml:space="preserve">Trusted System</w:t>
+      </w:r>
+      <w:r>
+        <w:t xml:space="preserve">”</w:t>
+      </w:r>
+      <w:r>
+        <w:t xml:space="preserve"> </w:t>
+      </w:r>
+      <w:r>
+        <w:t xml:space="preserve">(TCB) mode in HP-UX adds auditing and shadow passwords, but it is still fundamentally DAC.</w:t>
+      </w:r>
+      <w:r>
+        <w:br/>
+      </w:r>
+      <w:r>
+        <w:t xml:space="preserve">SLES 16 employs</w:t>
+      </w:r>
+      <w:r>
+        <w:t xml:space="preserve"> </w:t>
+      </w:r>
+      <w:r>
+        <w:rPr>
+          <w:bCs/>
+          <w:b/>
+        </w:rPr>
+        <w:t xml:space="preserve">Mandatory Access Control (MAC)</w:t>
+      </w:r>
+      <w:r>
+        <w:t xml:space="preserve"> </w:t>
+      </w:r>
+      <w:r>
+        <w:t xml:space="preserve">via</w:t>
+      </w:r>
+      <w:r>
+        <w:t xml:space="preserve"> </w:t>
+      </w:r>
+      <w:r>
+        <w:rPr>
+          <w:bCs/>
+          <w:b/>
+        </w:rPr>
+        <w:t xml:space="preserve">SELinux</w:t>
+      </w:r>
+      <w:r>
+        <w:t xml:space="preserve"> </w:t>
+      </w:r>
+      <w:r>
+        <w:t xml:space="preserve">(Security Enhanced Linux). In MAC, the</w:t>
+      </w:r>
+      <w:r>
+        <w:t xml:space="preserve"> </w:t>
+      </w:r>
+      <w:r>
+        <w:rPr>
+          <w:iCs/>
+          <w:i/>
+        </w:rPr>
+        <w:t xml:space="preserve">policy</w:t>
+      </w:r>
+      <w:r>
+        <w:t xml:space="preserve"> </w:t>
+      </w:r>
+      <w:r>
+        <w:t xml:space="preserve">dictates access, not the user.</w:t>
       </w:r>
     </w:p>
     <w:p>
@@ -10391,72 +11349,62 @@
           <w:bCs/>
           <w:b/>
         </w:rPr>
-        <w:t xml:space="preserve">Structure:</w:t>
-      </w:r>
-      <w:r>
-        <w:t xml:space="preserve"> </w:t>
-      </w:r>
-      <w:r>
-        <w:t xml:space="preserve">Journald stores logs in a binary format (/var/log/journal). It automatically indexes metadata: PID, UID, Systemd Unit, Executable Path.</w:t>
-      </w:r>
-      <w:r>
-        <w:br/>
+        <w:t xml:space="preserve">The Difference:</w:t>
+      </w:r>
+      <w:r>
+        <w:t xml:space="preserve"> </w:t>
+      </w:r>
+      <w:r>
+        <w:t xml:space="preserve">In HP-UX, if the apache user has rwx permissions on /etc/passwd, it can read/write it. In SLES 16 with SELinux, even if the apache user has 777 permission on /etc/passwd, the kernel will block the access because the SELinux policy for the httpd_t domain does not grant write access to the passwd_file_t type.</w:t>
+      </w:r>
+    </w:p>
+    <w:bookmarkEnd w:id="84"/>
+    <w:bookmarkStart w:id="85" w:name="administrative-challenges-with-selinux"/>
+    <w:p>
+      <w:pPr>
+        <w:pStyle w:val="Heading3"/>
+      </w:pPr>
+      <w:r>
+        <w:rPr>
+          <w:rStyle w:val="SectionNumber"/>
+        </w:rPr>
+        <w:t xml:space="preserve">5.1.2</w:t>
+      </w:r>
+      <w:r>
+        <w:tab/>
+      </w:r>
+      <w:r>
+        <w:t xml:space="preserve">Administrative Challenges with SELinux</w:t>
+      </w:r>
+    </w:p>
+    <w:p>
+      <w:pPr>
+        <w:pStyle w:val="FirstParagraph"/>
+      </w:pPr>
+      <w:r>
+        <w:t xml:space="preserve">SLES 16 defaults to SELinux Enforcing mode (moving away from the AppArmor default of SLES 15).</w:t>
       </w:r>
     </w:p>
     <w:p>
       <w:pPr>
         <w:numPr>
           <w:ilvl w:val="0"/>
-          <w:numId w:val="1041"/>
-        </w:numPr>
-        <w:pStyle w:val="Compact"/>
-      </w:pPr>
-      <w:r>
-        <w:rPr>
-          <w:bCs/>
-          <w:b/>
-        </w:rPr>
-        <w:t xml:space="preserve">Querying:</w:t>
-      </w:r>
-    </w:p>
-    <w:p>
-      <w:pPr>
-        <w:numPr>
-          <w:ilvl w:val="1"/>
           <w:numId w:val="1042"/>
         </w:numPr>
         <w:pStyle w:val="Compact"/>
       </w:pPr>
       <w:r>
         <w:rPr>
-          <w:iCs/>
-          <w:i/>
-        </w:rPr>
-        <w:t xml:space="preserve">HP-UX:</w:t>
-      </w:r>
-      <w:r>
-        <w:t xml:space="preserve"> </w:t>
-      </w:r>
-      <w:r>
-        <w:t xml:space="preserve">grep</w:t>
-      </w:r>
-      <w:r>
-        <w:t xml:space="preserve"> </w:t>
-      </w:r>
-      <w:r>
-        <w:t xml:space="preserve">“</w:t>
-      </w:r>
-      <w:r>
-        <w:t xml:space="preserve">error</w:t>
-      </w:r>
-      <w:r>
-        <w:t xml:space="preserve">”</w:t>
-      </w:r>
-      <w:r>
-        <w:t xml:space="preserve"> </w:t>
-      </w:r>
-      <w:r>
-        <w:t xml:space="preserve">/var/adm/syslog/syslog.log</w:t>
+          <w:bCs/>
+          <w:b/>
+        </w:rPr>
+        <w:t xml:space="preserve">Context Labels:</w:t>
+      </w:r>
+      <w:r>
+        <w:t xml:space="preserve"> </w:t>
+      </w:r>
+      <w:r>
+        <w:t xml:space="preserve">Every file has a label (viewable with ls -Z). When an admin copies a config file from their home directory to /var/www, the file might retain the user_home_t label. Apache will be denied access.</w:t>
       </w:r>
       <w:r>
         <w:br/>
@@ -10465,35 +11413,39 @@
     <w:p>
       <w:pPr>
         <w:numPr>
-          <w:ilvl w:val="1"/>
+          <w:ilvl w:val="0"/>
           <w:numId w:val="1042"/>
         </w:numPr>
         <w:pStyle w:val="Compact"/>
       </w:pPr>
       <w:r>
         <w:rPr>
+          <w:bCs/>
+          <w:b/>
+        </w:rPr>
+        <w:t xml:space="preserve">Troubleshooting:</w:t>
+      </w:r>
+    </w:p>
+    <w:p>
+      <w:pPr>
+        <w:numPr>
+          <w:ilvl w:val="1"/>
+          <w:numId w:val="1043"/>
+        </w:numPr>
+        <w:pStyle w:val="Compact"/>
+      </w:pPr>
+      <w:r>
+        <w:rPr>
           <w:iCs/>
           <w:i/>
         </w:rPr>
-        <w:t xml:space="preserve">SLES 16:</w:t>
-      </w:r>
-      <w:r>
-        <w:t xml:space="preserve"> </w:t>
-      </w:r>
-      <w:r>
-        <w:t xml:space="preserve">journalctl -p err -u apache2 --since</w:t>
-      </w:r>
-      <w:r>
-        <w:t xml:space="preserve"> </w:t>
-      </w:r>
-      <w:r>
-        <w:t xml:space="preserve">“</w:t>
-      </w:r>
-      <w:r>
-        <w:t xml:space="preserve">1 hour ago</w:t>
-      </w:r>
-      <w:r>
-        <w:t xml:space="preserve">”</w:t>
+        <w:t xml:space="preserve">Wrong Way:</w:t>
+      </w:r>
+      <w:r>
+        <w:t xml:space="preserve"> </w:t>
+      </w:r>
+      <w:r>
+        <w:t xml:space="preserve">setenforce 0 (Disabling security).</w:t>
       </w:r>
       <w:r>
         <w:br/>
@@ -10503,31 +11455,309 @@
       <w:pPr>
         <w:numPr>
           <w:ilvl w:val="1"/>
+          <w:numId w:val="1043"/>
+        </w:numPr>
+        <w:pStyle w:val="Compact"/>
+      </w:pPr>
+      <w:r>
+        <w:rPr>
+          <w:iCs/>
+          <w:i/>
+        </w:rPr>
+        <w:t xml:space="preserve">Right Way:</w:t>
+      </w:r>
+      <w:r>
+        <w:t xml:space="preserve"> </w:t>
+      </w:r>
+      <w:r>
+        <w:t xml:space="preserve">Check /var/log/audit/audit.log. Use restorecon -v /var/www/file to apply the correct label defined by the policy.</w:t>
+      </w:r>
+      <w:r>
+        <w:br/>
+      </w:r>
+    </w:p>
+    <w:p>
+      <w:pPr>
+        <w:numPr>
+          <w:ilvl w:val="0"/>
           <w:numId w:val="1042"/>
         </w:numPr>
         <w:pStyle w:val="Compact"/>
       </w:pPr>
       <w:r>
         <w:rPr>
+          <w:bCs/>
+          <w:b/>
+        </w:rPr>
+        <w:t xml:space="preserve">Boolean Flags:</w:t>
+      </w:r>
+      <w:r>
+        <w:t xml:space="preserve"> </w:t>
+      </w:r>
+      <w:r>
+        <w:t xml:space="preserve">SLES 16 provides</w:t>
+      </w:r>
+      <w:r>
+        <w:t xml:space="preserve"> </w:t>
+      </w:r>
+      <w:r>
+        <w:t xml:space="preserve">“</w:t>
+      </w:r>
+      <w:r>
+        <w:t xml:space="preserve">knobs</w:t>
+      </w:r>
+      <w:r>
+        <w:t xml:space="preserve">”</w:t>
+      </w:r>
+      <w:r>
+        <w:t xml:space="preserve"> </w:t>
+      </w:r>
+      <w:r>
+        <w:t xml:space="preserve">to tune policy without rewriting it.</w:t>
+      </w:r>
+    </w:p>
+    <w:p>
+      <w:pPr>
+        <w:numPr>
+          <w:ilvl w:val="1"/>
+          <w:numId w:val="1044"/>
+        </w:numPr>
+        <w:pStyle w:val="Compact"/>
+      </w:pPr>
+      <w:r>
+        <w:t xml:space="preserve">Example: Allow Apache to connect to a remote database?</w:t>
+      </w:r>
+      <w:r>
+        <w:br/>
+      </w:r>
+    </w:p>
+    <w:p>
+      <w:pPr>
+        <w:numPr>
+          <w:ilvl w:val="1"/>
+          <w:numId w:val="1044"/>
+        </w:numPr>
+        <w:pStyle w:val="Compact"/>
+      </w:pPr>
+      <w:r>
+        <w:t xml:space="preserve">Command: setsebool -P httpd_can_network_connect_db 1.</w:t>
+      </w:r>
+      <w:r>
+        <w:br/>
+      </w:r>
+      <w:r>
+        <w:t xml:space="preserve">This level of granular control does not exist in HP-UX.</w:t>
+      </w:r>
+    </w:p>
+    <w:bookmarkEnd w:id="85"/>
+    <w:bookmarkEnd w:id="86"/>
+    <w:bookmarkStart w:id="89" w:name="logging-and-auditing"/>
+    <w:p>
+      <w:pPr>
+        <w:pStyle w:val="Heading2"/>
+      </w:pPr>
+      <w:r>
+        <w:rPr>
+          <w:rStyle w:val="SectionNumber"/>
+        </w:rPr>
+        <w:t xml:space="preserve">5.2</w:t>
+      </w:r>
+      <w:r>
+        <w:tab/>
+      </w:r>
+      <w:r>
+        <w:t xml:space="preserve">Logging and Auditing</w:t>
+      </w:r>
+    </w:p>
+    <w:bookmarkStart w:id="87" w:name="syslog-vs.-journald"/>
+    <w:p>
+      <w:pPr>
+        <w:pStyle w:val="Heading3"/>
+      </w:pPr>
+      <w:r>
+        <w:rPr>
+          <w:rStyle w:val="SectionNumber"/>
+        </w:rPr>
+        <w:t xml:space="preserve">5.2.1</w:t>
+      </w:r>
+      <w:r>
+        <w:tab/>
+      </w:r>
+      <w:r>
+        <w:t xml:space="preserve">Syslog vs. Journald</w:t>
+      </w:r>
+    </w:p>
+    <w:p>
+      <w:pPr>
+        <w:pStyle w:val="FirstParagraph"/>
+      </w:pPr>
+      <w:r>
+        <w:t xml:space="preserve">HP-UX uses the classic text-based syslog. SLES 16 uses</w:t>
+      </w:r>
+      <w:r>
+        <w:t xml:space="preserve"> </w:t>
+      </w:r>
+      <w:r>
+        <w:rPr>
+          <w:bCs/>
+          <w:b/>
+        </w:rPr>
+        <w:t xml:space="preserve">Systemd Journald</w:t>
+      </w:r>
+      <w:r>
+        <w:t xml:space="preserve">.</w:t>
+      </w:r>
+    </w:p>
+    <w:p>
+      <w:pPr>
+        <w:numPr>
+          <w:ilvl w:val="0"/>
+          <w:numId w:val="1045"/>
+        </w:numPr>
+        <w:pStyle w:val="Compact"/>
+      </w:pPr>
+      <w:r>
+        <w:rPr>
+          <w:bCs/>
+          <w:b/>
+        </w:rPr>
+        <w:t xml:space="preserve">Structure:</w:t>
+      </w:r>
+      <w:r>
+        <w:t xml:space="preserve"> </w:t>
+      </w:r>
+      <w:r>
+        <w:t xml:space="preserve">Journald stores logs in a binary format (/var/log/journal). It automatically indexes metadata: PID, UID, Systemd Unit, Executable Path.</w:t>
+      </w:r>
+      <w:r>
+        <w:br/>
+      </w:r>
+    </w:p>
+    <w:p>
+      <w:pPr>
+        <w:numPr>
+          <w:ilvl w:val="0"/>
+          <w:numId w:val="1045"/>
+        </w:numPr>
+        <w:pStyle w:val="Compact"/>
+      </w:pPr>
+      <w:r>
+        <w:rPr>
+          <w:bCs/>
+          <w:b/>
+        </w:rPr>
+        <w:t xml:space="preserve">Querying:</w:t>
+      </w:r>
+    </w:p>
+    <w:p>
+      <w:pPr>
+        <w:numPr>
+          <w:ilvl w:val="1"/>
+          <w:numId w:val="1046"/>
+        </w:numPr>
+        <w:pStyle w:val="Compact"/>
+      </w:pPr>
+      <w:r>
+        <w:rPr>
           <w:iCs/>
           <w:i/>
         </w:rPr>
-        <w:t xml:space="preserve">Benefit:</w:t>
-      </w:r>
-      <w:r>
-        <w:t xml:space="preserve"> </w:t>
-      </w:r>
-      <w:r>
-        <w:t xml:space="preserve">The ability to filter by</w:t>
-      </w:r>
-      <w:r>
-        <w:t xml:space="preserve"> </w:t>
-      </w:r>
+        <w:t xml:space="preserve">HP-UX:</w:t>
+      </w:r>
+      <w:r>
+        <w:t xml:space="preserve"> </w:t>
+      </w:r>
+      <w:r>
+        <w:t xml:space="preserve">grep</w:t>
+      </w:r>
+      <w:r>
+        <w:t xml:space="preserve"> </w:t>
+      </w:r>
+      <w:r>
+        <w:t xml:space="preserve">“</w:t>
+      </w:r>
+      <w:r>
+        <w:t xml:space="preserve">error</w:t>
+      </w:r>
+      <w:r>
+        <w:t xml:space="preserve">”</w:t>
+      </w:r>
+      <w:r>
+        <w:t xml:space="preserve"> </w:t>
+      </w:r>
+      <w:r>
+        <w:t xml:space="preserve">/var/adm/syslog/syslog.log</w:t>
+      </w:r>
+      <w:r>
+        <w:br/>
+      </w:r>
+    </w:p>
+    <w:p>
+      <w:pPr>
+        <w:numPr>
+          <w:ilvl w:val="1"/>
+          <w:numId w:val="1046"/>
+        </w:numPr>
+        <w:pStyle w:val="Compact"/>
+      </w:pPr>
       <w:r>
         <w:rPr>
           <w:iCs/>
           <w:i/>
         </w:rPr>
+        <w:t xml:space="preserve">SLES 16:</w:t>
+      </w:r>
+      <w:r>
+        <w:t xml:space="preserve"> </w:t>
+      </w:r>
+      <w:r>
+        <w:t xml:space="preserve">journalctl -p err -u apache2 --since</w:t>
+      </w:r>
+      <w:r>
+        <w:t xml:space="preserve"> </w:t>
+      </w:r>
+      <w:r>
+        <w:t xml:space="preserve">“</w:t>
+      </w:r>
+      <w:r>
+        <w:t xml:space="preserve">1 hour ago</w:t>
+      </w:r>
+      <w:r>
+        <w:t xml:space="preserve">”</w:t>
+      </w:r>
+      <w:r>
+        <w:br/>
+      </w:r>
+    </w:p>
+    <w:p>
+      <w:pPr>
+        <w:numPr>
+          <w:ilvl w:val="1"/>
+          <w:numId w:val="1046"/>
+        </w:numPr>
+        <w:pStyle w:val="Compact"/>
+      </w:pPr>
+      <w:r>
+        <w:rPr>
+          <w:iCs/>
+          <w:i/>
+        </w:rPr>
+        <w:t xml:space="preserve">Benefit:</w:t>
+      </w:r>
+      <w:r>
+        <w:t xml:space="preserve"> </w:t>
+      </w:r>
+      <w:r>
+        <w:t xml:space="preserve">The ability to filter by</w:t>
+      </w:r>
+      <w:r>
+        <w:t xml:space="preserve"> </w:t>
+      </w:r>
+      <w:r>
+        <w:rPr>
+          <w:iCs/>
+          <w:i/>
+        </w:rPr>
         <w:t xml:space="preserve">Unit</w:t>
       </w:r>
       <w:r>
@@ -10537,8 +11767,8 @@
         <w:t xml:space="preserve">(-u) is incredibly powerful, isolating logs for a specific service regardless of where it sent its output (stdout, stderr, or syslog facility).</w:t>
       </w:r>
     </w:p>
-    <w:bookmarkEnd w:id="81"/>
-    <w:bookmarkStart w:id="82" w:name="auditing-audsys-vs.-linux-auditd"/>
+    <w:bookmarkEnd w:id="87"/>
+    <w:bookmarkStart w:id="88" w:name="auditing-audsys-vs.-linux-auditd"/>
     <w:p>
       <w:pPr>
         <w:pStyle w:val="Heading3"/>
@@ -10578,7 +11808,7 @@
       <w:pPr>
         <w:numPr>
           <w:ilvl w:val="0"/>
-          <w:numId w:val="1043"/>
+          <w:numId w:val="1047"/>
         </w:numPr>
       </w:pPr>
       <w:r>
@@ -10625,7 +11855,7 @@
       <w:pPr>
         <w:numPr>
           <w:ilvl w:val="0"/>
-          <w:numId w:val="1043"/>
+          <w:numId w:val="1047"/>
         </w:numPr>
       </w:pPr>
       <w:r>
@@ -10690,9 +11920,9 @@
         <w:t xml:space="preserve">This command reads /var/log/btmp (binary file of bad logins) and formats it instantly.</w:t>
       </w:r>
     </w:p>
-    <w:bookmarkEnd w:id="82"/>
-    <w:bookmarkEnd w:id="83"/>
-    <w:bookmarkStart w:id="86" w:name="X6d4e35a8ef37302f314829077b28304909899b8"/>
+    <w:bookmarkEnd w:id="88"/>
+    <w:bookmarkEnd w:id="89"/>
+    <w:bookmarkStart w:id="92" w:name="X6d4e35a8ef37302f314829077b28304909899b8"/>
     <w:p>
       <w:pPr>
         <w:pStyle w:val="Heading2"/>
@@ -10734,7 +11964,7 @@
         <w:t xml:space="preserve">stack (with Corosync), which has reached feature parity but operates differently.</w:t>
       </w:r>
     </w:p>
-    <w:bookmarkStart w:id="84" w:name="architecture-comparisons"/>
+    <w:bookmarkStart w:id="90" w:name="architecture-comparisons"/>
     <w:p>
       <w:pPr>
         <w:pStyle w:val="Heading3"/>
@@ -11154,8 +12384,8 @@
         </w:tc>
       </w:tr>
     </w:tbl>
-    <w:bookmarkEnd w:id="84"/>
-    <w:bookmarkStart w:id="85" w:name="configuration-complexity-and-syntax"/>
+    <w:bookmarkEnd w:id="90"/>
+    <w:bookmarkStart w:id="91" w:name="configuration-complexity-and-syntax"/>
     <w:p>
       <w:pPr>
         <w:pStyle w:val="Heading3"/>
@@ -11197,582 +12427,6 @@
       </w:r>
       <w:r>
         <w:t xml:space="preserve">Resources are granular and linked by constraints.</w:t>
-      </w:r>
-    </w:p>
-    <w:p>
-      <w:pPr>
-        <w:numPr>
-          <w:ilvl w:val="0"/>
-          <w:numId w:val="1044"/>
-        </w:numPr>
-        <w:pStyle w:val="Compact"/>
-      </w:pPr>
-      <w:r>
-        <w:rPr>
-          <w:bCs/>
-          <w:b/>
-        </w:rPr>
-        <w:t xml:space="preserve">Resource Group:</w:t>
-      </w:r>
-      <w:r>
-        <w:t xml:space="preserve"> </w:t>
-      </w:r>
-      <w:r>
-        <w:t xml:space="preserve">A container ensuring resources start sequentially on the same node.</w:t>
-      </w:r>
-      <w:r>
-        <w:br/>
-      </w:r>
-    </w:p>
-    <w:p>
-      <w:pPr>
-        <w:numPr>
-          <w:ilvl w:val="0"/>
-          <w:numId w:val="1044"/>
-        </w:numPr>
-        <w:pStyle w:val="Compact"/>
-      </w:pPr>
-      <w:r>
-        <w:rPr>
-          <w:bCs/>
-          <w:b/>
-        </w:rPr>
-        <w:t xml:space="preserve">Colocation Constraint:</w:t>
-      </w:r>
-      <w:r>
-        <w:t xml:space="preserve"> </w:t>
-      </w:r>
-      <w:r>
-        <w:t xml:space="preserve">“</w:t>
-      </w:r>
-      <w:r>
-        <w:t xml:space="preserve">WebIP must run on the same node as WebServer.</w:t>
-      </w:r>
-      <w:r>
-        <w:t xml:space="preserve">”</w:t>
-      </w:r>
-      <w:r>
-        <w:br/>
-      </w:r>
-    </w:p>
-    <w:p>
-      <w:pPr>
-        <w:numPr>
-          <w:ilvl w:val="0"/>
-          <w:numId w:val="1044"/>
-        </w:numPr>
-        <w:pStyle w:val="Compact"/>
-      </w:pPr>
-      <w:r>
-        <w:rPr>
-          <w:bCs/>
-          <w:b/>
-        </w:rPr>
-        <w:t xml:space="preserve">Order Constraint:</w:t>
-      </w:r>
-      <w:r>
-        <w:t xml:space="preserve"> </w:t>
-      </w:r>
-      <w:r>
-        <w:t xml:space="preserve">“</w:t>
-      </w:r>
-      <w:r>
-        <w:t xml:space="preserve">Filesystem must start before Database.</w:t>
-      </w:r>
-      <w:r>
-        <w:t xml:space="preserve">”</w:t>
-      </w:r>
-    </w:p>
-    <w:p>
-      <w:pPr>
-        <w:pStyle w:val="FirstParagraph"/>
-      </w:pPr>
-      <w:r>
-        <w:t xml:space="preserve">Migration Scenario:</w:t>
-      </w:r>
-      <w:r>
-        <w:br/>
-      </w:r>
-      <w:r>
-        <w:t xml:space="preserve">To migrate a Serviceguard package that mounts /dev/vg01/lvol1 and starts Oracle:</w:t>
-      </w:r>
-    </w:p>
-    <w:p>
-      <w:pPr>
-        <w:numPr>
-          <w:ilvl w:val="0"/>
-          <w:numId w:val="1045"/>
-        </w:numPr>
-        <w:pStyle w:val="Compact"/>
-      </w:pPr>
-      <w:r>
-        <w:t xml:space="preserve">Define a Filesystem resource (OCF).</w:t>
-      </w:r>
-      <w:r>
-        <w:br/>
-      </w:r>
-    </w:p>
-    <w:p>
-      <w:pPr>
-        <w:numPr>
-          <w:ilvl w:val="0"/>
-          <w:numId w:val="1045"/>
-        </w:numPr>
-        <w:pStyle w:val="Compact"/>
-      </w:pPr>
-      <w:r>
-        <w:t xml:space="preserve">Define an IPaddr2 resource (OCF).</w:t>
-      </w:r>
-      <w:r>
-        <w:br/>
-      </w:r>
-    </w:p>
-    <w:p>
-      <w:pPr>
-        <w:numPr>
-          <w:ilvl w:val="0"/>
-          <w:numId w:val="1045"/>
-        </w:numPr>
-        <w:pStyle w:val="Compact"/>
-      </w:pPr>
-      <w:r>
-        <w:t xml:space="preserve">Define an oracle resource (OCF).</w:t>
-      </w:r>
-      <w:r>
-        <w:br/>
-      </w:r>
-    </w:p>
-    <w:p>
-      <w:pPr>
-        <w:numPr>
-          <w:ilvl w:val="0"/>
-          <w:numId w:val="1045"/>
-        </w:numPr>
-        <w:pStyle w:val="Compact"/>
-      </w:pPr>
-      <w:r>
-        <w:t xml:space="preserve">Group them: pcs resource group add OracleGroup IP FS OracleDB.</w:t>
-      </w:r>
-      <w:r>
-        <w:br/>
-      </w:r>
-      <w:r>
-        <w:t xml:space="preserve">This modularity allows for more complex dependency graphs than Serviceguard’s linear scripts.37</w:t>
-      </w:r>
-    </w:p>
-    <w:bookmarkEnd w:id="85"/>
-    <w:bookmarkEnd w:id="86"/>
-    <w:bookmarkStart w:id="89" w:name="X0927719d0608866cd1bfd499897b65d5ed65c79"/>
-    <w:p>
-      <w:pPr>
-        <w:pStyle w:val="Heading2"/>
-      </w:pPr>
-      <w:r>
-        <w:rPr>
-          <w:rStyle w:val="SectionNumber"/>
-        </w:rPr>
-        <w:t xml:space="preserve">5.4</w:t>
-      </w:r>
-      <w:r>
-        <w:tab/>
-      </w:r>
-      <w:r>
-        <w:t xml:space="preserve">Kernel Patching: Zero Downtime with kGraft</w:t>
-      </w:r>
-    </w:p>
-    <w:p>
-      <w:pPr>
-        <w:pStyle w:val="FirstParagraph"/>
-      </w:pPr>
-      <w:r>
-        <w:t xml:space="preserve">On HP-UX, a kernel patch (PHKL_xxxx) essentially always requires a reboot to relink the kernel and load new code. This necessitates scheduled maintenance windows.</w:t>
-      </w:r>
-      <w:r>
-        <w:br/>
-      </w:r>
-      <w:r>
-        <w:t xml:space="preserve">SLES 16 includes SUSE Live Patching (kGraft).</w:t>
-      </w:r>
-    </w:p>
-    <w:bookmarkStart w:id="87" w:name="technical-explanation-of-kgraft"/>
-    <w:p>
-      <w:pPr>
-        <w:pStyle w:val="Heading3"/>
-      </w:pPr>
-      <w:r>
-        <w:rPr>
-          <w:rStyle w:val="SectionNumber"/>
-        </w:rPr>
-        <w:t xml:space="preserve">5.4.1</w:t>
-      </w:r>
-      <w:r>
-        <w:tab/>
-      </w:r>
-      <w:r>
-        <w:t xml:space="preserve">Technical Explanation of kGraft</w:t>
-      </w:r>
-    </w:p>
-    <w:p>
-      <w:pPr>
-        <w:pStyle w:val="FirstParagraph"/>
-      </w:pPr>
-      <w:r>
-        <w:t xml:space="preserve">kGraft allows the administrator to apply critical security patches to the running kernel</w:t>
-      </w:r>
-      <w:r>
-        <w:t xml:space="preserve"> </w:t>
-      </w:r>
-      <w:r>
-        <w:rPr>
-          <w:iCs/>
-          <w:i/>
-        </w:rPr>
-        <w:t xml:space="preserve">without</w:t>
-      </w:r>
-      <w:r>
-        <w:t xml:space="preserve"> </w:t>
-      </w:r>
-      <w:r>
-        <w:t xml:space="preserve">restarting the system or even stopping applications.</w:t>
-      </w:r>
-    </w:p>
-    <w:p>
-      <w:pPr>
-        <w:numPr>
-          <w:ilvl w:val="0"/>
-          <w:numId w:val="1046"/>
-        </w:numPr>
-        <w:pStyle w:val="Compact"/>
-      </w:pPr>
-      <w:r>
-        <w:rPr>
-          <w:bCs/>
-          <w:b/>
-        </w:rPr>
-        <w:t xml:space="preserve">Mechanism:</w:t>
-      </w:r>
-      <w:r>
-        <w:t xml:space="preserve"> </w:t>
-      </w:r>
-      <w:r>
-        <w:t xml:space="preserve">It relies on the ftrace infrastructure in the Linux kernel. A live patch is loaded as a kernel module (.ko). This module contains the replacement code for a vulnerable function. kGraft injects a redirection (trampoline) at the beginning of the old function, diverting execution to the new function.</w:t>
-      </w:r>
-      <w:r>
-        <w:br/>
-      </w:r>
-    </w:p>
-    <w:p>
-      <w:pPr>
-        <w:numPr>
-          <w:ilvl w:val="0"/>
-          <w:numId w:val="1046"/>
-        </w:numPr>
-        <w:pStyle w:val="Compact"/>
-      </w:pPr>
-      <w:r>
-        <w:rPr>
-          <w:bCs/>
-          <w:b/>
-        </w:rPr>
-        <w:t xml:space="preserve">Consistency:</w:t>
-      </w:r>
-      <w:r>
-        <w:t xml:space="preserve"> </w:t>
-      </w:r>
-      <w:r>
-        <w:t xml:space="preserve">kGraft uses a</w:t>
-      </w:r>
-      <w:r>
-        <w:t xml:space="preserve"> </w:t>
-      </w:r>
-      <w:r>
-        <w:t xml:space="preserve">“</w:t>
-      </w:r>
-      <w:r>
-        <w:t xml:space="preserve">lazy migration</w:t>
-      </w:r>
-      <w:r>
-        <w:t xml:space="preserve">”</w:t>
-      </w:r>
-      <w:r>
-        <w:t xml:space="preserve"> </w:t>
-      </w:r>
-      <w:r>
-        <w:t xml:space="preserve">model. It tracks kernel threads. A thread is migrated to the new function world only when it exits kernel space. This ensures that no thread sees an inconsistent state (e.g., calling the old function but getting data from the new one). Once all threads have transitioned, the old function is retired.</w:t>
-      </w:r>
-    </w:p>
-    <w:bookmarkEnd w:id="87"/>
-    <w:bookmarkStart w:id="88" w:name="admin-workflow"/>
-    <w:p>
-      <w:pPr>
-        <w:pStyle w:val="Heading3"/>
-      </w:pPr>
-      <w:r>
-        <w:rPr>
-          <w:rStyle w:val="SectionNumber"/>
-        </w:rPr>
-        <w:t xml:space="preserve">5.4.2</w:t>
-      </w:r>
-      <w:r>
-        <w:tab/>
-      </w:r>
-      <w:r>
-        <w:t xml:space="preserve">Admin Workflow</w:t>
-      </w:r>
-    </w:p>
-    <w:p>
-      <w:pPr>
-        <w:numPr>
-          <w:ilvl w:val="0"/>
-          <w:numId w:val="1047"/>
-        </w:numPr>
-        <w:pStyle w:val="Compact"/>
-      </w:pPr>
-      <w:r>
-        <w:rPr>
-          <w:bCs/>
-          <w:b/>
-        </w:rPr>
-        <w:t xml:space="preserve">Check Status:</w:t>
-      </w:r>
-      <w:r>
-        <w:t xml:space="preserve"> </w:t>
-      </w:r>
-      <w:r>
-        <w:t xml:space="preserve">kgr status (Shows</w:t>
-      </w:r>
-      <w:r>
-        <w:t xml:space="preserve"> </w:t>
-      </w:r>
-      <w:r>
-        <w:t xml:space="preserve">“</w:t>
-      </w:r>
-      <w:r>
-        <w:t xml:space="preserve">ready</w:t>
-      </w:r>
-      <w:r>
-        <w:t xml:space="preserve">”</w:t>
-      </w:r>
-      <w:r>
-        <w:t xml:space="preserve">).</w:t>
-      </w:r>
-      <w:r>
-        <w:br/>
-      </w:r>
-    </w:p>
-    <w:p>
-      <w:pPr>
-        <w:numPr>
-          <w:ilvl w:val="0"/>
-          <w:numId w:val="1047"/>
-        </w:numPr>
-        <w:pStyle w:val="Compact"/>
-      </w:pPr>
-      <w:r>
-        <w:rPr>
-          <w:bCs/>
-          <w:b/>
-        </w:rPr>
-        <w:t xml:space="preserve">Install Patch:</w:t>
-      </w:r>
-      <w:r>
-        <w:t xml:space="preserve"> </w:t>
-      </w:r>
-      <w:r>
-        <w:t xml:space="preserve">zypper install kernel-livepatch-SLE15-SPx…</w:t>
-      </w:r>
-      <w:r>
-        <w:br/>
-      </w:r>
-    </w:p>
-    <w:p>
-      <w:pPr>
-        <w:numPr>
-          <w:ilvl w:val="0"/>
-          <w:numId w:val="1047"/>
-        </w:numPr>
-        <w:pStyle w:val="Compact"/>
-      </w:pPr>
-      <w:r>
-        <w:t xml:space="preserve">Verify: The patch applies immediately. kgr status shows</w:t>
-      </w:r>
-      <w:r>
-        <w:t xml:space="preserve"> </w:t>
-      </w:r>
-      <w:r>
-        <w:t xml:space="preserve">“</w:t>
-      </w:r>
-      <w:r>
-        <w:t xml:space="preserve">in_progress</w:t>
-      </w:r>
-      <w:r>
-        <w:t xml:space="preserve">”</w:t>
-      </w:r>
-      <w:r>
-        <w:t xml:space="preserve"> </w:t>
-      </w:r>
-      <w:r>
-        <w:t xml:space="preserve">then</w:t>
-      </w:r>
-      <w:r>
-        <w:t xml:space="preserve"> </w:t>
-      </w:r>
-      <w:r>
-        <w:t xml:space="preserve">“</w:t>
-      </w:r>
-      <w:r>
-        <w:t xml:space="preserve">ready</w:t>
-      </w:r>
-      <w:r>
-        <w:t xml:space="preserve">”</w:t>
-      </w:r>
-      <w:r>
-        <w:t xml:space="preserve">. The uname -r version does not change, but the code in memory is patched.</w:t>
-      </w:r>
-      <w:r>
-        <w:br/>
-      </w:r>
-      <w:r>
-        <w:t xml:space="preserve">This capability fundamentally changes the patching cadence, allowing security teams to patch Shellshock/Spectre-class vulnerabilities mid-day without business interruption.38</w:t>
-      </w:r>
-    </w:p>
-    <w:bookmarkEnd w:id="88"/>
-    <w:bookmarkEnd w:id="89"/>
-    <w:bookmarkEnd w:id="90"/>
-    <w:bookmarkStart w:id="100" w:name="Xbce923894c58f847d0f0babfb25b3b57bf93237"/>
-    <w:p>
-      <w:pPr>
-        <w:pStyle w:val="Heading1"/>
-      </w:pPr>
-      <w:r>
-        <w:rPr>
-          <w:rStyle w:val="SectionNumber"/>
-        </w:rPr>
-        <w:t xml:space="preserve">6</w:t>
-      </w:r>
-      <w:r>
-        <w:tab/>
-      </w:r>
-      <w:r>
-        <w:t xml:space="preserve">Future-Proofing and Development Ecosystem</w:t>
-      </w:r>
-    </w:p>
-    <w:bookmarkStart w:id="92" w:name="Xa804dd52ac02cd2e0c0c0a591d089792aed38f7"/>
-    <w:p>
-      <w:pPr>
-        <w:pStyle w:val="Heading2"/>
-      </w:pPr>
-      <w:r>
-        <w:rPr>
-          <w:rStyle w:val="SectionNumber"/>
-        </w:rPr>
-        <w:t xml:space="preserve">6.1</w:t>
-      </w:r>
-      <w:r>
-        <w:tab/>
-      </w:r>
-      <w:r>
-        <w:t xml:space="preserve">Configuration Management: The Shift to IaC</w:t>
-      </w:r>
-    </w:p>
-    <w:p>
-      <w:pPr>
-        <w:pStyle w:val="FirstParagraph"/>
-      </w:pPr>
-      <w:r>
-        <w:t xml:space="preserve">HP-UX administration is historically imperative. Admins write intricate ksh or Perl scripts to loop through servers (remsh or ssh) to edit files using sed or awk. This leads to</w:t>
-      </w:r>
-      <w:r>
-        <w:t xml:space="preserve"> </w:t>
-      </w:r>
-      <w:r>
-        <w:t xml:space="preserve">“</w:t>
-      </w:r>
-      <w:r>
-        <w:t xml:space="preserve">Configuration Drift,</w:t>
-      </w:r>
-      <w:r>
-        <w:t xml:space="preserve">”</w:t>
-      </w:r>
-      <w:r>
-        <w:t xml:space="preserve"> </w:t>
-      </w:r>
-      <w:r>
-        <w:t xml:space="preserve">where no two servers are exactly alike.</w:t>
-      </w:r>
-      <w:r>
-        <w:br/>
-      </w:r>
-      <w:r>
-        <w:t xml:space="preserve">SLES 16 is designed for</w:t>
-      </w:r>
-      <w:r>
-        <w:t xml:space="preserve"> </w:t>
-      </w:r>
-      <w:r>
-        <w:rPr>
-          <w:bCs/>
-          <w:b/>
-        </w:rPr>
-        <w:t xml:space="preserve">Infrastructure as Code (IaC)</w:t>
-      </w:r>
-      <w:r>
-        <w:t xml:space="preserve">, specifically integrating</w:t>
-      </w:r>
-      <w:r>
-        <w:t xml:space="preserve"> </w:t>
-      </w:r>
-      <w:r>
-        <w:rPr>
-          <w:bCs/>
-          <w:b/>
-        </w:rPr>
-        <w:t xml:space="preserve">Ansible</w:t>
-      </w:r>
-      <w:r>
-        <w:t xml:space="preserve">.</w:t>
-      </w:r>
-    </w:p>
-    <w:bookmarkStart w:id="91" w:name="native-integration-ansible-system-roles"/>
-    <w:p>
-      <w:pPr>
-        <w:pStyle w:val="Heading3"/>
-      </w:pPr>
-      <w:r>
-        <w:rPr>
-          <w:rStyle w:val="SectionNumber"/>
-        </w:rPr>
-        <w:t xml:space="preserve">6.1.1</w:t>
-      </w:r>
-      <w:r>
-        <w:tab/>
-      </w:r>
-      <w:r>
-        <w:t xml:space="preserve">Native Integration: Ansible System Roles</w:t>
-      </w:r>
-    </w:p>
-    <w:p>
-      <w:pPr>
-        <w:pStyle w:val="FirstParagraph"/>
-      </w:pPr>
-      <w:r>
-        <w:t xml:space="preserve">SLES 16 ships with</w:t>
-      </w:r>
-      <w:r>
-        <w:t xml:space="preserve"> </w:t>
-      </w:r>
-      <w:r>
-        <w:rPr>
-          <w:bCs/>
-          <w:b/>
-        </w:rPr>
-        <w:t xml:space="preserve">Ansible System Roles</w:t>
-      </w:r>
-      <w:r>
-        <w:t xml:space="preserve"> </w:t>
-      </w:r>
-      <w:r>
-        <w:t xml:space="preserve">(rhel-system-roles or suse-system-roles). These are vendor-supported playbooks.</w:t>
       </w:r>
     </w:p>
     <w:p>
@@ -11781,106 +12435,23 @@
           <w:ilvl w:val="0"/>
           <w:numId w:val="1048"/>
         </w:numPr>
+        <w:pStyle w:val="Compact"/>
       </w:pPr>
       <w:r>
         <w:rPr>
           <w:bCs/>
           <w:b/>
         </w:rPr>
-        <w:t xml:space="preserve">The Difference:</w:t>
-      </w:r>
-      <w:r>
-        <w:t xml:space="preserve"> </w:t>
-      </w:r>
-      <w:r>
-        <w:t xml:space="preserve">Instead of writing a script to</w:t>
-      </w:r>
-      <w:r>
-        <w:t xml:space="preserve"> </w:t>
-      </w:r>
-      <w:r>
-        <w:t xml:space="preserve">“</w:t>
-      </w:r>
-      <w:r>
-        <w:t xml:space="preserve">Configure NTP,</w:t>
-      </w:r>
-      <w:r>
-        <w:t xml:space="preserve">”</w:t>
-      </w:r>
-      <w:r>
-        <w:t xml:space="preserve"> </w:t>
-      </w:r>
-      <w:r>
-        <w:t xml:space="preserve">the admin defines the</w:t>
-      </w:r>
-      <w:r>
-        <w:t xml:space="preserve"> </w:t>
-      </w:r>
-      <w:r>
-        <w:rPr>
-          <w:iCs/>
-          <w:i/>
-        </w:rPr>
-        <w:t xml:space="preserve">desired state</w:t>
-      </w:r>
-      <w:r>
-        <w:t xml:space="preserve"> </w:t>
-      </w:r>
-      <w:r>
-        <w:t xml:space="preserve">in a YAML variable file.</w:t>
-      </w:r>
-      <w:r>
-        <w:br/>
-      </w:r>
-      <w:r>
-        <w:t xml:space="preserve">YAML</w:t>
-      </w:r>
-      <w:r>
-        <w:br/>
-      </w:r>
-      <w:r>
-        <w:t xml:space="preserve"># vars.yml</w:t>
-      </w:r>
-      <w:r>
-        <w:br/>
-      </w:r>
-      <w:r>
-        <w:t xml:space="preserve">timesync_ntp_servers:</w:t>
-      </w:r>
-      <w:r>
-        <w:br/>
-      </w:r>
-      <w:r>
-        <w:t xml:space="preserve">- hostname: pool.ntp.org</w:t>
-      </w:r>
-      <w:r>
-        <w:br/>
-      </w:r>
-      <w:r>
-        <w:t xml:space="preserve">iburst: yes</w:t>
-      </w:r>
-    </w:p>
-    <w:p>
-      <w:pPr>
-        <w:numPr>
-          <w:ilvl w:val="0"/>
-          <w:numId w:val="1000"/>
-        </w:numPr>
-      </w:pPr>
-      <w:r>
-        <w:t xml:space="preserve">Then runs the role:</w:t>
-      </w:r>
-      <w:r>
-        <w:br/>
-      </w:r>
-      <w:r>
-        <w:t xml:space="preserve">Bash</w:t>
-      </w:r>
-      <w:r>
-        <w:br/>
-      </w:r>
-      <w:r>
-        <w:t xml:space="preserve">ansible-playbook -i hosts timesync.yml</w:t>
+        <w:t xml:space="preserve">Resource Group:</w:t>
+      </w:r>
+      <w:r>
+        <w:t xml:space="preserve"> </w:t>
+      </w:r>
+      <w:r>
+        <w:t xml:space="preserve">A container ensuring resources start sequentially on the same node.</w:t>
+      </w:r>
+      <w:r>
+        <w:br/>
       </w:r>
     </w:p>
     <w:p>
@@ -11889,32 +12460,26 @@
           <w:ilvl w:val="0"/>
           <w:numId w:val="1048"/>
         </w:numPr>
+        <w:pStyle w:val="Compact"/>
       </w:pPr>
       <w:r>
         <w:rPr>
           <w:bCs/>
           <w:b/>
         </w:rPr>
-        <w:t xml:space="preserve">Why it matters:</w:t>
-      </w:r>
-      <w:r>
-        <w:t xml:space="preserve"> </w:t>
-      </w:r>
-      <w:r>
-        <w:t xml:space="preserve">The System Role handles the complexity of SLES 16 internals (editing /etc/chrony.conf, restarting chronyd, enabling the service, handling SELinux ports). It ensures</w:t>
-      </w:r>
-      <w:r>
-        <w:t xml:space="preserve"> </w:t>
-      </w:r>
-      <w:r>
-        <w:rPr>
-          <w:bCs/>
-          <w:b/>
-        </w:rPr>
-        <w:t xml:space="preserve">Idempotency</w:t>
-      </w:r>
-      <w:r>
-        <w:t xml:space="preserve">—running the playbook ten times results in the same state as running it once, without errors or duplicate config lines.</w:t>
+        <w:t xml:space="preserve">Colocation Constraint:</w:t>
+      </w:r>
+      <w:r>
+        <w:t xml:space="preserve"> </w:t>
+      </w:r>
+      <w:r>
+        <w:t xml:space="preserve">“</w:t>
+      </w:r>
+      <w:r>
+        <w:t xml:space="preserve">WebIP must run on the same node as WebServer.</w:t>
+      </w:r>
+      <w:r>
+        <w:t xml:space="preserve">”</w:t>
       </w:r>
       <w:r>
         <w:br/>
@@ -11926,52 +12491,26 @@
           <w:ilvl w:val="0"/>
           <w:numId w:val="1048"/>
         </w:numPr>
+        <w:pStyle w:val="Compact"/>
       </w:pPr>
       <w:r>
         <w:rPr>
           <w:bCs/>
           <w:b/>
         </w:rPr>
-        <w:t xml:space="preserve">SaltStack:</w:t>
-      </w:r>
-      <w:r>
-        <w:t xml:space="preserve"> </w:t>
-      </w:r>
-      <w:r>
-        <w:t xml:space="preserve">While Ansible is the focus for agentless config, SUSE Manager (SUMA) relies on</w:t>
-      </w:r>
-      <w:r>
-        <w:t xml:space="preserve"> </w:t>
-      </w:r>
-      <w:r>
-        <w:rPr>
-          <w:bCs/>
-          <w:b/>
-        </w:rPr>
-        <w:t xml:space="preserve">Salt</w:t>
-      </w:r>
-      <w:r>
-        <w:t xml:space="preserve">. SLES 16 includes the salt-minion package, allowing the OS to be controlled by a Salt Master for event-driven automation (Reactors), a concept absent in standard HP-UX.</w:t>
-      </w:r>
-    </w:p>
-    <w:bookmarkEnd w:id="91"/>
-    <w:bookmarkEnd w:id="92"/>
-    <w:bookmarkStart w:id="95" w:name="Xb3d858bd1fc4e6834a4777a0b9c11ac866949b8"/>
-    <w:p>
-      <w:pPr>
-        <w:pStyle w:val="Heading2"/>
-      </w:pPr>
-      <w:r>
-        <w:rPr>
-          <w:rStyle w:val="SectionNumber"/>
-        </w:rPr>
-        <w:t xml:space="preserve">6.2</w:t>
-      </w:r>
-      <w:r>
-        <w:tab/>
-      </w:r>
-      <w:r>
-        <w:t xml:space="preserve">Dynamic Linking, Compilation, and Symbol Versioning: Itanium vs. x86-64</w:t>
+        <w:t xml:space="preserve">Order Constraint:</w:t>
+      </w:r>
+      <w:r>
+        <w:t xml:space="preserve"> </w:t>
+      </w:r>
+      <w:r>
+        <w:t xml:space="preserve">“</w:t>
+      </w:r>
+      <w:r>
+        <w:t xml:space="preserve">Filesystem must start before Database.</w:t>
+      </w:r>
+      <w:r>
+        <w:t xml:space="preserve">”</w:t>
       </w:r>
     </w:p>
     <w:p>
@@ -11979,33 +12518,13 @@
         <w:pStyle w:val="FirstParagraph"/>
       </w:pPr>
       <w:r>
-        <w:t xml:space="preserve">The transition from Itanium (IA64) to x86-64 involves a complete change in the Application Binary Interface (ABI) and memory management subsystem.</w:t>
-      </w:r>
-    </w:p>
-    <w:bookmarkStart w:id="93" w:name="X9db472693ecd94923a6393b16fec5b0a066dbd1"/>
-    <w:p>
-      <w:pPr>
-        <w:pStyle w:val="Heading3"/>
-      </w:pPr>
-      <w:r>
-        <w:rPr>
-          <w:rStyle w:val="SectionNumber"/>
-        </w:rPr>
-        <w:t xml:space="preserve">6.2.1</w:t>
-      </w:r>
-      <w:r>
-        <w:tab/>
-      </w:r>
-      <w:r>
-        <w:t xml:space="preserve">Shared Library Management: SHLI vs. glibc/ELF</w:t>
-      </w:r>
-    </w:p>
-    <w:p>
-      <w:pPr>
-        <w:pStyle w:val="FirstParagraph"/>
-      </w:pPr>
-      <w:r>
-        <w:t xml:space="preserve">HP-UX on Itanium uses the ELF object format, but the dynamic linking behavior retains legacy HP-UX characteristics.</w:t>
+        <w:t xml:space="preserve">Migration Scenario:</w:t>
+      </w:r>
+      <w:r>
+        <w:br/>
+      </w:r>
+      <w:r>
+        <w:t xml:space="preserve">To migrate a Serviceguard package that mounts /dev/vg01/lvol1 and starts Oracle:</w:t>
       </w:r>
     </w:p>
     <w:p>
@@ -12017,53 +12536,7 @@
         <w:pStyle w:val="Compact"/>
       </w:pPr>
       <w:r>
-        <w:rPr>
-          <w:bCs/>
-          <w:b/>
-        </w:rPr>
-        <w:t xml:space="preserve">HP-UX Dynamic Loader:</w:t>
-      </w:r>
-      <w:r>
-        <w:t xml:space="preserve"> </w:t>
-      </w:r>
-      <w:r>
-        <w:t xml:space="preserve">Uses dld.so. It historically respected the SHLIB_PATH environment variable for 32-bit applications and LD_LIBRARY_PATH for 64-bit applications. The loader supports</w:t>
-      </w:r>
-      <w:r>
-        <w:t xml:space="preserve"> </w:t>
-      </w:r>
-      <w:r>
-        <w:t xml:space="preserve">“</w:t>
-      </w:r>
-      <w:r>
-        <w:t xml:space="preserve">depth-first</w:t>
-      </w:r>
-      <w:r>
-        <w:t xml:space="preserve">”</w:t>
-      </w:r>
-      <w:r>
-        <w:t xml:space="preserve"> </w:t>
-      </w:r>
-      <w:r>
-        <w:t xml:space="preserve">or</w:t>
-      </w:r>
-      <w:r>
-        <w:t xml:space="preserve"> </w:t>
-      </w:r>
-      <w:r>
-        <w:t xml:space="preserve">“</w:t>
-      </w:r>
-      <w:r>
-        <w:t xml:space="preserve">breadth-first</w:t>
-      </w:r>
-      <w:r>
-        <w:t xml:space="preserve">”</w:t>
-      </w:r>
-      <w:r>
-        <w:t xml:space="preserve"> </w:t>
-      </w:r>
-      <w:r>
-        <w:t xml:space="preserve">search orders depending on compilation flags (+std, +compat).14</w:t>
+        <w:t xml:space="preserve">Define a Filesystem resource (OCF).</w:t>
       </w:r>
       <w:r>
         <w:br/>
@@ -12078,33 +12551,63 @@
         <w:pStyle w:val="Compact"/>
       </w:pPr>
       <w:r>
-        <w:rPr>
-          <w:bCs/>
-          <w:b/>
-        </w:rPr>
-        <w:t xml:space="preserve">SLES 16 Dynamic Loader:</w:t>
-      </w:r>
-      <w:r>
-        <w:t xml:space="preserve"> </w:t>
-      </w:r>
-      <w:r>
-        <w:t xml:space="preserve">Uses ld-linux-x86-64.so.2 (part of glibc). It</w:t>
-      </w:r>
-      <w:r>
-        <w:t xml:space="preserve"> </w:t>
-      </w:r>
-      <w:r>
-        <w:rPr>
-          <w:bCs/>
-          <w:b/>
-        </w:rPr>
-        <w:t xml:space="preserve">only</w:t>
-      </w:r>
-      <w:r>
-        <w:t xml:space="preserve"> </w:t>
-      </w:r>
-      <w:r>
-        <w:t xml:space="preserve">respects LD_LIBRARY_PATH. SHLIB_PATH is ignored.</w:t>
+        <w:t xml:space="preserve">Define an IPaddr2 resource (OCF).</w:t>
+      </w:r>
+      <w:r>
+        <w:br/>
+      </w:r>
+    </w:p>
+    <w:p>
+      <w:pPr>
+        <w:numPr>
+          <w:ilvl w:val="0"/>
+          <w:numId w:val="1049"/>
+        </w:numPr>
+        <w:pStyle w:val="Compact"/>
+      </w:pPr>
+      <w:r>
+        <w:t xml:space="preserve">Define an oracle resource (OCF).</w:t>
+      </w:r>
+      <w:r>
+        <w:br/>
+      </w:r>
+    </w:p>
+    <w:p>
+      <w:pPr>
+        <w:numPr>
+          <w:ilvl w:val="0"/>
+          <w:numId w:val="1049"/>
+        </w:numPr>
+        <w:pStyle w:val="Compact"/>
+      </w:pPr>
+      <w:r>
+        <w:t xml:space="preserve">Group them: pcs resource group add OracleGroup IP FS OracleDB.</w:t>
+      </w:r>
+      <w:r>
+        <w:br/>
+      </w:r>
+      <w:r>
+        <w:t xml:space="preserve">This modularity allows for more complex dependency graphs than Serviceguard’s linear scripts.37</w:t>
+      </w:r>
+    </w:p>
+    <w:bookmarkEnd w:id="91"/>
+    <w:bookmarkEnd w:id="92"/>
+    <w:bookmarkStart w:id="95" w:name="X0927719d0608866cd1bfd499897b65d5ed65c79"/>
+    <w:p>
+      <w:pPr>
+        <w:pStyle w:val="Heading2"/>
+      </w:pPr>
+      <w:r>
+        <w:rPr>
+          <w:rStyle w:val="SectionNumber"/>
+        </w:rPr>
+        <w:t xml:space="preserve">5.4</w:t>
+      </w:r>
+      <w:r>
+        <w:tab/>
+      </w:r>
+      <w:r>
+        <w:t xml:space="preserve">Kernel Patching: Zero Downtime with kGraft</w:t>
       </w:r>
     </w:p>
     <w:p>
@@ -12112,17 +12615,16 @@
         <w:pStyle w:val="FirstParagraph"/>
       </w:pPr>
       <w:r>
-        <w:t xml:space="preserve">Critical Migration Action:</w:t>
-      </w:r>
-      <w:r>
-        <w:br/>
-      </w:r>
-      <w:r>
-        <w:t xml:space="preserve">Administrators migration scripts must be audited. Any script exporting SHLIB_PATH must be rewritten to export LD_LIBRARY_PATH. Furthermore, relying on LD_LIBRARY_PATH for system-wide configuration is an anti-pattern in Linux. The correct method is to add the library directory to a file in /etc/ld.so.conf.d/ and run ldconfig to update the global cache /etc/ld.so.cache.</w:t>
-      </w:r>
-    </w:p>
-    <w:bookmarkEnd w:id="93"/>
-    <w:bookmarkStart w:id="94" w:name="compilation-and-symbol-versioning"/>
+        <w:t xml:space="preserve">On HP-UX, a kernel patch (PHKL_xxxx) essentially always requires a reboot to relink the kernel and load new code. This necessitates scheduled maintenance windows.</w:t>
+      </w:r>
+      <w:r>
+        <w:br/>
+      </w:r>
+      <w:r>
+        <w:t xml:space="preserve">SLES 16 includes SUSE Live Patching (kGraft).</w:t>
+      </w:r>
+    </w:p>
+    <w:bookmarkStart w:id="93" w:name="technical-explanation-of-kgraft"/>
     <w:p>
       <w:pPr>
         <w:pStyle w:val="Heading3"/>
@@ -12131,13 +12633,13 @@
         <w:rPr>
           <w:rStyle w:val="SectionNumber"/>
         </w:rPr>
-        <w:t xml:space="preserve">6.2.2</w:t>
+        <w:t xml:space="preserve">5.4.1</w:t>
       </w:r>
       <w:r>
         <w:tab/>
       </w:r>
       <w:r>
-        <w:t xml:space="preserve">Compilation and Symbol Versioning</w:t>
+        <w:t xml:space="preserve">Technical Explanation of kGraft</w:t>
       </w:r>
     </w:p>
     <w:p>
@@ -12145,7 +12647,23 @@
         <w:pStyle w:val="FirstParagraph"/>
       </w:pPr>
       <w:r>
-        <w:t xml:space="preserve">When recompiling in-house C/C++ applications from HP-UX to SLES 16:</w:t>
+        <w:t xml:space="preserve">kGraft allows the administrator to apply critical security patches to the running kernel</w:t>
+      </w:r>
+      <w:r>
+        <w:t xml:space="preserve"> </w:t>
+      </w:r>
+      <w:r>
+        <w:rPr>
+          <w:iCs/>
+          <w:i/>
+        </w:rPr>
+        <w:t xml:space="preserve">without</w:t>
+      </w:r>
+      <w:r>
+        <w:t xml:space="preserve"> </w:t>
+      </w:r>
+      <w:r>
+        <w:t xml:space="preserve">restarting the system or even stopping applications.</w:t>
       </w:r>
     </w:p>
     <w:p>
@@ -12161,13 +12679,13 @@
           <w:bCs/>
           <w:b/>
         </w:rPr>
-        <w:t xml:space="preserve">Compiler:</w:t>
-      </w:r>
-      <w:r>
-        <w:t xml:space="preserve"> </w:t>
-      </w:r>
-      <w:r>
-        <w:t xml:space="preserve">HP-UX uses the aCC (HP ANSI C++) compiler or cc. SLES 16 uses gcc (GNU Compiler Collection).</w:t>
+        <w:t xml:space="preserve">Mechanism:</w:t>
+      </w:r>
+      <w:r>
+        <w:t xml:space="preserve"> </w:t>
+      </w:r>
+      <w:r>
+        <w:t xml:space="preserve">It relies on the ftrace infrastructure in the Linux kernel. A live patch is loaded as a kernel module (.ko). This module contains the replacement code for a vulnerable function. kGraft injects a redirection (trampoline) at the beginning of the old function, diverting execution to the new function.</w:t>
       </w:r>
       <w:r>
         <w:br/>
@@ -12186,23 +12704,57 @@
           <w:bCs/>
           <w:b/>
         </w:rPr>
-        <w:t xml:space="preserve">Flags:</w:t>
-      </w:r>
-      <w:r>
-        <w:t xml:space="preserve"> </w:t>
-      </w:r>
-      <w:r>
-        <w:t xml:space="preserve">The HP-UX +z or +Z flags (for Position Independent Code - PIC) must be replaced with -fPIC in GCC. The +b flag (to embed runpaths) translates to -Wl,-rpath.18</w:t>
-      </w:r>
-      <w:r>
-        <w:br/>
+        <w:t xml:space="preserve">Consistency:</w:t>
+      </w:r>
+      <w:r>
+        <w:t xml:space="preserve"> </w:t>
+      </w:r>
+      <w:r>
+        <w:t xml:space="preserve">kGraft uses a</w:t>
+      </w:r>
+      <w:r>
+        <w:t xml:space="preserve"> </w:t>
+      </w:r>
+      <w:r>
+        <w:t xml:space="preserve">“</w:t>
+      </w:r>
+      <w:r>
+        <w:t xml:space="preserve">lazy migration</w:t>
+      </w:r>
+      <w:r>
+        <w:t xml:space="preserve">”</w:t>
+      </w:r>
+      <w:r>
+        <w:t xml:space="preserve"> </w:t>
+      </w:r>
+      <w:r>
+        <w:t xml:space="preserve">model. It tracks kernel threads. A thread is migrated to the new function world only when it exits kernel space. This ensures that no thread sees an inconsistent state (e.g., calling the old function but getting data from the new one). Once all threads have transitioned, the old function is retired.</w:t>
+      </w:r>
+    </w:p>
+    <w:bookmarkEnd w:id="93"/>
+    <w:bookmarkStart w:id="94" w:name="admin-workflow"/>
+    <w:p>
+      <w:pPr>
+        <w:pStyle w:val="Heading3"/>
+      </w:pPr>
+      <w:r>
+        <w:rPr>
+          <w:rStyle w:val="SectionNumber"/>
+        </w:rPr>
+        <w:t xml:space="preserve">5.4.2</w:t>
+      </w:r>
+      <w:r>
+        <w:tab/>
+      </w:r>
+      <w:r>
+        <w:t xml:space="preserve">Admin Workflow</w:t>
       </w:r>
     </w:p>
     <w:p>
       <w:pPr>
         <w:numPr>
           <w:ilvl w:val="0"/>
-          <w:numId w:val="1050"/>
+          <w:numId w:val="1051"/>
         </w:numPr>
         <w:pStyle w:val="Compact"/>
       </w:pPr>
@@ -12211,26 +12763,68 @@
           <w:bCs/>
           <w:b/>
         </w:rPr>
-        <w:t xml:space="preserve">Glibc:</w:t>
-      </w:r>
-      <w:r>
-        <w:t xml:space="preserve"> </w:t>
-      </w:r>
-      <w:r>
-        <w:t xml:space="preserve">SLES 16 uses glibc (GNU C Library). Glibc utilizes strict</w:t>
-      </w:r>
-      <w:r>
-        <w:t xml:space="preserve"> </w:t>
-      </w:r>
+        <w:t xml:space="preserve">Check Status:</w:t>
+      </w:r>
+      <w:r>
+        <w:t xml:space="preserve"> </w:t>
+      </w:r>
+      <w:r>
+        <w:t xml:space="preserve">kgr status (Shows</w:t>
+      </w:r>
+      <w:r>
+        <w:t xml:space="preserve"> </w:t>
+      </w:r>
+      <w:r>
+        <w:t xml:space="preserve">“</w:t>
+      </w:r>
+      <w:r>
+        <w:t xml:space="preserve">ready</w:t>
+      </w:r>
+      <w:r>
+        <w:t xml:space="preserve">”</w:t>
+      </w:r>
+      <w:r>
+        <w:t xml:space="preserve">).</w:t>
+      </w:r>
+      <w:r>
+        <w:br/>
+      </w:r>
+    </w:p>
+    <w:p>
+      <w:pPr>
+        <w:numPr>
+          <w:ilvl w:val="0"/>
+          <w:numId w:val="1051"/>
+        </w:numPr>
+        <w:pStyle w:val="Compact"/>
+      </w:pPr>
       <w:r>
         <w:rPr>
           <w:bCs/>
           <w:b/>
         </w:rPr>
-        <w:t xml:space="preserve">Symbol Versioning</w:t>
-      </w:r>
-      <w:r>
-        <w:t xml:space="preserve">. If an application is compiled against a specific version of a library, it expects that specific version of the symbol at runtime. This prevents the</w:t>
+        <w:t xml:space="preserve">Install Patch:</w:t>
+      </w:r>
+      <w:r>
+        <w:t xml:space="preserve"> </w:t>
+      </w:r>
+      <w:r>
+        <w:t xml:space="preserve">zypper install kernel-livepatch-SLE15-SPx…</w:t>
+      </w:r>
+      <w:r>
+        <w:br/>
+      </w:r>
+    </w:p>
+    <w:p>
+      <w:pPr>
+        <w:numPr>
+          <w:ilvl w:val="0"/>
+          <w:numId w:val="1051"/>
+        </w:numPr>
+        <w:pStyle w:val="Compact"/>
+      </w:pPr>
+      <w:r>
+        <w:t xml:space="preserve">Verify: The patch applies immediately. kgr status shows</w:t>
       </w:r>
       <w:r>
         <w:t xml:space="preserve"> </w:t>
@@ -12239,7 +12833,7 @@
         <w:t xml:space="preserve">“</w:t>
       </w:r>
       <w:r>
-        <w:t xml:space="preserve">DLL Hell</w:t>
+        <w:t xml:space="preserve">in_progress</w:t>
       </w:r>
       <w:r>
         <w:t xml:space="preserve">”</w:t>
@@ -12248,12 +12842,52 @@
         <w:t xml:space="preserve"> </w:t>
       </w:r>
       <w:r>
-        <w:t xml:space="preserve">sometimes seen on older UNIX systems but requires that binaries be recompiled if the underlying library major version changes significantly. HP-UX’s SHLI (Shared Library) versioning was often looser, allowing simpler symlink swaps to upgrade libraries.</w:t>
+        <w:t xml:space="preserve">then</w:t>
+      </w:r>
+      <w:r>
+        <w:t xml:space="preserve"> </w:t>
+      </w:r>
+      <w:r>
+        <w:t xml:space="preserve">“</w:t>
+      </w:r>
+      <w:r>
+        <w:t xml:space="preserve">ready</w:t>
+      </w:r>
+      <w:r>
+        <w:t xml:space="preserve">”</w:t>
+      </w:r>
+      <w:r>
+        <w:t xml:space="preserve">. The uname -r version does not change, but the code in memory is patched.</w:t>
+      </w:r>
+      <w:r>
+        <w:br/>
+      </w:r>
+      <w:r>
+        <w:t xml:space="preserve">This capability fundamentally changes the patching cadence, allowing security teams to patch Shellshock/Spectre-class vulnerabilities mid-day without business interruption.38</w:t>
       </w:r>
     </w:p>
     <w:bookmarkEnd w:id="94"/>
     <w:bookmarkEnd w:id="95"/>
-    <w:bookmarkStart w:id="96" w:name="development-tools"/>
+    <w:bookmarkEnd w:id="96"/>
+    <w:bookmarkStart w:id="106" w:name="Xbce923894c58f847d0f0babfb25b3b57bf93237"/>
+    <w:p>
+      <w:pPr>
+        <w:pStyle w:val="Heading1"/>
+      </w:pPr>
+      <w:r>
+        <w:rPr>
+          <w:rStyle w:val="SectionNumber"/>
+        </w:rPr>
+        <w:t xml:space="preserve">6</w:t>
+      </w:r>
+      <w:r>
+        <w:tab/>
+      </w:r>
+      <w:r>
+        <w:t xml:space="preserve">Future-Proofing and Development Ecosystem</w:t>
+      </w:r>
+    </w:p>
+    <w:bookmarkStart w:id="98" w:name="Xa804dd52ac02cd2e0c0c0a591d089792aed38f7"/>
     <w:p>
       <w:pPr>
         <w:pStyle w:val="Heading2"/>
@@ -12262,6 +12896,602 @@
         <w:rPr>
           <w:rStyle w:val="SectionNumber"/>
         </w:rPr>
+        <w:t xml:space="preserve">6.1</w:t>
+      </w:r>
+      <w:r>
+        <w:tab/>
+      </w:r>
+      <w:r>
+        <w:t xml:space="preserve">Configuration Management: The Shift to IaC</w:t>
+      </w:r>
+    </w:p>
+    <w:p>
+      <w:pPr>
+        <w:pStyle w:val="FirstParagraph"/>
+      </w:pPr>
+      <w:r>
+        <w:t xml:space="preserve">HP-UX administration is historically imperative. Admins write intricate ksh or Perl scripts to loop through servers (remsh or ssh) to edit files using sed or awk. This leads to</w:t>
+      </w:r>
+      <w:r>
+        <w:t xml:space="preserve"> </w:t>
+      </w:r>
+      <w:r>
+        <w:t xml:space="preserve">“</w:t>
+      </w:r>
+      <w:r>
+        <w:t xml:space="preserve">Configuration Drift,</w:t>
+      </w:r>
+      <w:r>
+        <w:t xml:space="preserve">”</w:t>
+      </w:r>
+      <w:r>
+        <w:t xml:space="preserve"> </w:t>
+      </w:r>
+      <w:r>
+        <w:t xml:space="preserve">where no two servers are exactly alike.</w:t>
+      </w:r>
+      <w:r>
+        <w:br/>
+      </w:r>
+      <w:r>
+        <w:t xml:space="preserve">SLES 16 is designed for</w:t>
+      </w:r>
+      <w:r>
+        <w:t xml:space="preserve"> </w:t>
+      </w:r>
+      <w:r>
+        <w:rPr>
+          <w:bCs/>
+          <w:b/>
+        </w:rPr>
+        <w:t xml:space="preserve">Infrastructure as Code (IaC)</w:t>
+      </w:r>
+      <w:r>
+        <w:t xml:space="preserve">, specifically integrating</w:t>
+      </w:r>
+      <w:r>
+        <w:t xml:space="preserve"> </w:t>
+      </w:r>
+      <w:r>
+        <w:rPr>
+          <w:bCs/>
+          <w:b/>
+        </w:rPr>
+        <w:t xml:space="preserve">Ansible</w:t>
+      </w:r>
+      <w:r>
+        <w:t xml:space="preserve">.</w:t>
+      </w:r>
+    </w:p>
+    <w:bookmarkStart w:id="97" w:name="native-integration-ansible-system-roles"/>
+    <w:p>
+      <w:pPr>
+        <w:pStyle w:val="Heading3"/>
+      </w:pPr>
+      <w:r>
+        <w:rPr>
+          <w:rStyle w:val="SectionNumber"/>
+        </w:rPr>
+        <w:t xml:space="preserve">6.1.1</w:t>
+      </w:r>
+      <w:r>
+        <w:tab/>
+      </w:r>
+      <w:r>
+        <w:t xml:space="preserve">Native Integration: Ansible System Roles</w:t>
+      </w:r>
+    </w:p>
+    <w:p>
+      <w:pPr>
+        <w:pStyle w:val="FirstParagraph"/>
+      </w:pPr>
+      <w:r>
+        <w:t xml:space="preserve">SLES 16 ships with</w:t>
+      </w:r>
+      <w:r>
+        <w:t xml:space="preserve"> </w:t>
+      </w:r>
+      <w:r>
+        <w:rPr>
+          <w:bCs/>
+          <w:b/>
+        </w:rPr>
+        <w:t xml:space="preserve">Ansible System Roles</w:t>
+      </w:r>
+      <w:r>
+        <w:t xml:space="preserve"> </w:t>
+      </w:r>
+      <w:r>
+        <w:t xml:space="preserve">(rhel-system-roles or suse-system-roles). These are vendor-supported playbooks.</w:t>
+      </w:r>
+    </w:p>
+    <w:p>
+      <w:pPr>
+        <w:numPr>
+          <w:ilvl w:val="0"/>
+          <w:numId w:val="1052"/>
+        </w:numPr>
+      </w:pPr>
+      <w:r>
+        <w:rPr>
+          <w:bCs/>
+          <w:b/>
+        </w:rPr>
+        <w:t xml:space="preserve">The Difference:</w:t>
+      </w:r>
+      <w:r>
+        <w:t xml:space="preserve"> </w:t>
+      </w:r>
+      <w:r>
+        <w:t xml:space="preserve">Instead of writing a script to</w:t>
+      </w:r>
+      <w:r>
+        <w:t xml:space="preserve"> </w:t>
+      </w:r>
+      <w:r>
+        <w:t xml:space="preserve">“</w:t>
+      </w:r>
+      <w:r>
+        <w:t xml:space="preserve">Configure NTP,</w:t>
+      </w:r>
+      <w:r>
+        <w:t xml:space="preserve">”</w:t>
+      </w:r>
+      <w:r>
+        <w:t xml:space="preserve"> </w:t>
+      </w:r>
+      <w:r>
+        <w:t xml:space="preserve">the admin defines the</w:t>
+      </w:r>
+      <w:r>
+        <w:t xml:space="preserve"> </w:t>
+      </w:r>
+      <w:r>
+        <w:rPr>
+          <w:iCs/>
+          <w:i/>
+        </w:rPr>
+        <w:t xml:space="preserve">desired state</w:t>
+      </w:r>
+      <w:r>
+        <w:t xml:space="preserve"> </w:t>
+      </w:r>
+      <w:r>
+        <w:t xml:space="preserve">in a YAML variable file.</w:t>
+      </w:r>
+      <w:r>
+        <w:br/>
+      </w:r>
+      <w:r>
+        <w:t xml:space="preserve">YAML</w:t>
+      </w:r>
+      <w:r>
+        <w:br/>
+      </w:r>
+      <w:r>
+        <w:t xml:space="preserve"># vars.yml</w:t>
+      </w:r>
+      <w:r>
+        <w:br/>
+      </w:r>
+      <w:r>
+        <w:t xml:space="preserve">timesync_ntp_servers:</w:t>
+      </w:r>
+      <w:r>
+        <w:br/>
+      </w:r>
+      <w:r>
+        <w:t xml:space="preserve">- hostname: pool.ntp.org</w:t>
+      </w:r>
+      <w:r>
+        <w:br/>
+      </w:r>
+      <w:r>
+        <w:t xml:space="preserve">iburst: yes</w:t>
+      </w:r>
+    </w:p>
+    <w:p>
+      <w:pPr>
+        <w:numPr>
+          <w:ilvl w:val="0"/>
+          <w:numId w:val="1000"/>
+        </w:numPr>
+      </w:pPr>
+      <w:r>
+        <w:t xml:space="preserve">Then runs the role:</w:t>
+      </w:r>
+      <w:r>
+        <w:br/>
+      </w:r>
+      <w:r>
+        <w:t xml:space="preserve">Bash</w:t>
+      </w:r>
+      <w:r>
+        <w:br/>
+      </w:r>
+      <w:r>
+        <w:t xml:space="preserve">ansible-playbook -i hosts timesync.yml</w:t>
+      </w:r>
+    </w:p>
+    <w:p>
+      <w:pPr>
+        <w:numPr>
+          <w:ilvl w:val="0"/>
+          <w:numId w:val="1052"/>
+        </w:numPr>
+      </w:pPr>
+      <w:r>
+        <w:rPr>
+          <w:bCs/>
+          <w:b/>
+        </w:rPr>
+        <w:t xml:space="preserve">Why it matters:</w:t>
+      </w:r>
+      <w:r>
+        <w:t xml:space="preserve"> </w:t>
+      </w:r>
+      <w:r>
+        <w:t xml:space="preserve">The System Role handles the complexity of SLES 16 internals (editing /etc/chrony.conf, restarting chronyd, enabling the service, handling SELinux ports). It ensures</w:t>
+      </w:r>
+      <w:r>
+        <w:t xml:space="preserve"> </w:t>
+      </w:r>
+      <w:r>
+        <w:rPr>
+          <w:bCs/>
+          <w:b/>
+        </w:rPr>
+        <w:t xml:space="preserve">Idempotency</w:t>
+      </w:r>
+      <w:r>
+        <w:t xml:space="preserve">—running the playbook ten times results in the same state as running it once, without errors or duplicate config lines.</w:t>
+      </w:r>
+      <w:r>
+        <w:br/>
+      </w:r>
+    </w:p>
+    <w:p>
+      <w:pPr>
+        <w:numPr>
+          <w:ilvl w:val="0"/>
+          <w:numId w:val="1052"/>
+        </w:numPr>
+      </w:pPr>
+      <w:r>
+        <w:rPr>
+          <w:bCs/>
+          <w:b/>
+        </w:rPr>
+        <w:t xml:space="preserve">SaltStack:</w:t>
+      </w:r>
+      <w:r>
+        <w:t xml:space="preserve"> </w:t>
+      </w:r>
+      <w:r>
+        <w:t xml:space="preserve">While Ansible is the focus for agentless config, SUSE Manager (SUMA) relies on</w:t>
+      </w:r>
+      <w:r>
+        <w:t xml:space="preserve"> </w:t>
+      </w:r>
+      <w:r>
+        <w:rPr>
+          <w:bCs/>
+          <w:b/>
+        </w:rPr>
+        <w:t xml:space="preserve">Salt</w:t>
+      </w:r>
+      <w:r>
+        <w:t xml:space="preserve">. SLES 16 includes the salt-minion package, allowing the OS to be controlled by a Salt Master for event-driven automation (Reactors), a concept absent in standard HP-UX.</w:t>
+      </w:r>
+    </w:p>
+    <w:bookmarkEnd w:id="97"/>
+    <w:bookmarkEnd w:id="98"/>
+    <w:bookmarkStart w:id="101" w:name="Xb3d858bd1fc4e6834a4777a0b9c11ac866949b8"/>
+    <w:p>
+      <w:pPr>
+        <w:pStyle w:val="Heading2"/>
+      </w:pPr>
+      <w:r>
+        <w:rPr>
+          <w:rStyle w:val="SectionNumber"/>
+        </w:rPr>
+        <w:t xml:space="preserve">6.2</w:t>
+      </w:r>
+      <w:r>
+        <w:tab/>
+      </w:r>
+      <w:r>
+        <w:t xml:space="preserve">Dynamic Linking, Compilation, and Symbol Versioning: Itanium vs. x86-64</w:t>
+      </w:r>
+    </w:p>
+    <w:p>
+      <w:pPr>
+        <w:pStyle w:val="FirstParagraph"/>
+      </w:pPr>
+      <w:r>
+        <w:t xml:space="preserve">The transition from Itanium (IA64) to x86-64 involves a complete change in the Application Binary Interface (ABI) and memory management subsystem.</w:t>
+      </w:r>
+    </w:p>
+    <w:bookmarkStart w:id="99" w:name="X9db472693ecd94923a6393b16fec5b0a066dbd1"/>
+    <w:p>
+      <w:pPr>
+        <w:pStyle w:val="Heading3"/>
+      </w:pPr>
+      <w:r>
+        <w:rPr>
+          <w:rStyle w:val="SectionNumber"/>
+        </w:rPr>
+        <w:t xml:space="preserve">6.2.1</w:t>
+      </w:r>
+      <w:r>
+        <w:tab/>
+      </w:r>
+      <w:r>
+        <w:t xml:space="preserve">Shared Library Management: SHLI vs. glibc/ELF</w:t>
+      </w:r>
+    </w:p>
+    <w:p>
+      <w:pPr>
+        <w:pStyle w:val="FirstParagraph"/>
+      </w:pPr>
+      <w:r>
+        <w:t xml:space="preserve">HP-UX on Itanium uses the ELF object format, but the dynamic linking behavior retains legacy HP-UX characteristics.</w:t>
+      </w:r>
+    </w:p>
+    <w:p>
+      <w:pPr>
+        <w:numPr>
+          <w:ilvl w:val="0"/>
+          <w:numId w:val="1053"/>
+        </w:numPr>
+        <w:pStyle w:val="Compact"/>
+      </w:pPr>
+      <w:r>
+        <w:rPr>
+          <w:bCs/>
+          <w:b/>
+        </w:rPr>
+        <w:t xml:space="preserve">HP-UX Dynamic Loader:</w:t>
+      </w:r>
+      <w:r>
+        <w:t xml:space="preserve"> </w:t>
+      </w:r>
+      <w:r>
+        <w:t xml:space="preserve">Uses dld.so. It historically respected the SHLIB_PATH environment variable for 32-bit applications and LD_LIBRARY_PATH for 64-bit applications. The loader supports</w:t>
+      </w:r>
+      <w:r>
+        <w:t xml:space="preserve"> </w:t>
+      </w:r>
+      <w:r>
+        <w:t xml:space="preserve">“</w:t>
+      </w:r>
+      <w:r>
+        <w:t xml:space="preserve">depth-first</w:t>
+      </w:r>
+      <w:r>
+        <w:t xml:space="preserve">”</w:t>
+      </w:r>
+      <w:r>
+        <w:t xml:space="preserve"> </w:t>
+      </w:r>
+      <w:r>
+        <w:t xml:space="preserve">or</w:t>
+      </w:r>
+      <w:r>
+        <w:t xml:space="preserve"> </w:t>
+      </w:r>
+      <w:r>
+        <w:t xml:space="preserve">“</w:t>
+      </w:r>
+      <w:r>
+        <w:t xml:space="preserve">breadth-first</w:t>
+      </w:r>
+      <w:r>
+        <w:t xml:space="preserve">”</w:t>
+      </w:r>
+      <w:r>
+        <w:t xml:space="preserve"> </w:t>
+      </w:r>
+      <w:r>
+        <w:t xml:space="preserve">search orders depending on compilation flags (+std, +compat).14</w:t>
+      </w:r>
+      <w:r>
+        <w:br/>
+      </w:r>
+    </w:p>
+    <w:p>
+      <w:pPr>
+        <w:numPr>
+          <w:ilvl w:val="0"/>
+          <w:numId w:val="1053"/>
+        </w:numPr>
+        <w:pStyle w:val="Compact"/>
+      </w:pPr>
+      <w:r>
+        <w:rPr>
+          <w:bCs/>
+          <w:b/>
+        </w:rPr>
+        <w:t xml:space="preserve">SLES 16 Dynamic Loader:</w:t>
+      </w:r>
+      <w:r>
+        <w:t xml:space="preserve"> </w:t>
+      </w:r>
+      <w:r>
+        <w:t xml:space="preserve">Uses ld-linux-x86-64.so.2 (part of glibc). It</w:t>
+      </w:r>
+      <w:r>
+        <w:t xml:space="preserve"> </w:t>
+      </w:r>
+      <w:r>
+        <w:rPr>
+          <w:bCs/>
+          <w:b/>
+        </w:rPr>
+        <w:t xml:space="preserve">only</w:t>
+      </w:r>
+      <w:r>
+        <w:t xml:space="preserve"> </w:t>
+      </w:r>
+      <w:r>
+        <w:t xml:space="preserve">respects LD_LIBRARY_PATH. SHLIB_PATH is ignored.</w:t>
+      </w:r>
+    </w:p>
+    <w:p>
+      <w:pPr>
+        <w:pStyle w:val="FirstParagraph"/>
+      </w:pPr>
+      <w:r>
+        <w:t xml:space="preserve">Critical Migration Action:</w:t>
+      </w:r>
+      <w:r>
+        <w:br/>
+      </w:r>
+      <w:r>
+        <w:t xml:space="preserve">Administrators migration scripts must be audited. Any script exporting SHLIB_PATH must be rewritten to export LD_LIBRARY_PATH. Furthermore, relying on LD_LIBRARY_PATH for system-wide configuration is an anti-pattern in Linux. The correct method is to add the library directory to a file in /etc/ld.so.conf.d/ and run ldconfig to update the global cache /etc/ld.so.cache.</w:t>
+      </w:r>
+    </w:p>
+    <w:bookmarkEnd w:id="99"/>
+    <w:bookmarkStart w:id="100" w:name="compilation-and-symbol-versioning"/>
+    <w:p>
+      <w:pPr>
+        <w:pStyle w:val="Heading3"/>
+      </w:pPr>
+      <w:r>
+        <w:rPr>
+          <w:rStyle w:val="SectionNumber"/>
+        </w:rPr>
+        <w:t xml:space="preserve">6.2.2</w:t>
+      </w:r>
+      <w:r>
+        <w:tab/>
+      </w:r>
+      <w:r>
+        <w:t xml:space="preserve">Compilation and Symbol Versioning</w:t>
+      </w:r>
+    </w:p>
+    <w:p>
+      <w:pPr>
+        <w:pStyle w:val="FirstParagraph"/>
+      </w:pPr>
+      <w:r>
+        <w:t xml:space="preserve">When recompiling in-house C/C++ applications from HP-UX to SLES 16:</w:t>
+      </w:r>
+    </w:p>
+    <w:p>
+      <w:pPr>
+        <w:numPr>
+          <w:ilvl w:val="0"/>
+          <w:numId w:val="1054"/>
+        </w:numPr>
+        <w:pStyle w:val="Compact"/>
+      </w:pPr>
+      <w:r>
+        <w:rPr>
+          <w:bCs/>
+          <w:b/>
+        </w:rPr>
+        <w:t xml:space="preserve">Compiler:</w:t>
+      </w:r>
+      <w:r>
+        <w:t xml:space="preserve"> </w:t>
+      </w:r>
+      <w:r>
+        <w:t xml:space="preserve">HP-UX uses the aCC (HP ANSI C++) compiler or cc. SLES 16 uses gcc (GNU Compiler Collection).</w:t>
+      </w:r>
+      <w:r>
+        <w:br/>
+      </w:r>
+    </w:p>
+    <w:p>
+      <w:pPr>
+        <w:numPr>
+          <w:ilvl w:val="0"/>
+          <w:numId w:val="1054"/>
+        </w:numPr>
+        <w:pStyle w:val="Compact"/>
+      </w:pPr>
+      <w:r>
+        <w:rPr>
+          <w:bCs/>
+          <w:b/>
+        </w:rPr>
+        <w:t xml:space="preserve">Flags:</w:t>
+      </w:r>
+      <w:r>
+        <w:t xml:space="preserve"> </w:t>
+      </w:r>
+      <w:r>
+        <w:t xml:space="preserve">The HP-UX +z or +Z flags (for Position Independent Code - PIC) must be replaced with -fPIC in GCC. The +b flag (to embed runpaths) translates to -Wl,-rpath.18</w:t>
+      </w:r>
+      <w:r>
+        <w:br/>
+      </w:r>
+    </w:p>
+    <w:p>
+      <w:pPr>
+        <w:numPr>
+          <w:ilvl w:val="0"/>
+          <w:numId w:val="1054"/>
+        </w:numPr>
+        <w:pStyle w:val="Compact"/>
+      </w:pPr>
+      <w:r>
+        <w:rPr>
+          <w:bCs/>
+          <w:b/>
+        </w:rPr>
+        <w:t xml:space="preserve">Glibc:</w:t>
+      </w:r>
+      <w:r>
+        <w:t xml:space="preserve"> </w:t>
+      </w:r>
+      <w:r>
+        <w:t xml:space="preserve">SLES 16 uses glibc (GNU C Library). Glibc utilizes strict</w:t>
+      </w:r>
+      <w:r>
+        <w:t xml:space="preserve"> </w:t>
+      </w:r>
+      <w:r>
+        <w:rPr>
+          <w:bCs/>
+          <w:b/>
+        </w:rPr>
+        <w:t xml:space="preserve">Symbol Versioning</w:t>
+      </w:r>
+      <w:r>
+        <w:t xml:space="preserve">. If an application is compiled against a specific version of a library, it expects that specific version of the symbol at runtime. This prevents the</w:t>
+      </w:r>
+      <w:r>
+        <w:t xml:space="preserve"> </w:t>
+      </w:r>
+      <w:r>
+        <w:t xml:space="preserve">“</w:t>
+      </w:r>
+      <w:r>
+        <w:t xml:space="preserve">DLL Hell</w:t>
+      </w:r>
+      <w:r>
+        <w:t xml:space="preserve">”</w:t>
+      </w:r>
+      <w:r>
+        <w:t xml:space="preserve"> </w:t>
+      </w:r>
+      <w:r>
+        <w:t xml:space="preserve">sometimes seen on older UNIX systems but requires that binaries be recompiled if the underlying library major version changes significantly. HP-UX’s SHLI (Shared Library) versioning was often looser, allowing simpler symlink swaps to upgrade libraries.</w:t>
+      </w:r>
+    </w:p>
+    <w:bookmarkEnd w:id="100"/>
+    <w:bookmarkEnd w:id="101"/>
+    <w:bookmarkStart w:id="102" w:name="development-tools"/>
+    <w:p>
+      <w:pPr>
+        <w:pStyle w:val="Heading2"/>
+      </w:pPr>
+      <w:r>
+        <w:rPr>
+          <w:rStyle w:val="SectionNumber"/>
+        </w:rPr>
         <w:t xml:space="preserve">6.3</w:t>
       </w:r>
       <w:r>
@@ -12271,8 +13501,8 @@
         <w:t xml:space="preserve">Development Tools</w:t>
       </w:r>
     </w:p>
-    <w:bookmarkEnd w:id="96"/>
-    <w:bookmarkStart w:id="97" w:name="virtualization-and-containers"/>
+    <w:bookmarkEnd w:id="102"/>
+    <w:bookmarkStart w:id="103" w:name="virtualization-and-containers"/>
     <w:p>
       <w:pPr>
         <w:pStyle w:val="Heading2"/>
@@ -12290,8 +13520,8 @@
         <w:t xml:space="preserve">Virtualization and Containers</w:t>
       </w:r>
     </w:p>
-    <w:bookmarkEnd w:id="97"/>
-    <w:bookmarkStart w:id="98" w:name="monitoring-and-performance"/>
+    <w:bookmarkEnd w:id="103"/>
+    <w:bookmarkStart w:id="104" w:name="monitoring-and-performance"/>
     <w:p>
       <w:pPr>
         <w:pStyle w:val="Heading2"/>
@@ -12309,8 +13539,8 @@
         <w:t xml:space="preserve">Monitoring and Performance</w:t>
       </w:r>
     </w:p>
-    <w:bookmarkEnd w:id="98"/>
-    <w:bookmarkStart w:id="99" w:name="introduction-into-agentic-ai"/>
+    <w:bookmarkEnd w:id="104"/>
+    <w:bookmarkStart w:id="105" w:name="introduction-into-agentic-ai"/>
     <w:p>
       <w:pPr>
         <w:pStyle w:val="Heading2"/>
@@ -12328,9 +13558,9 @@
         <w:t xml:space="preserve">Introduction into Agentic AI</w:t>
       </w:r>
     </w:p>
-    <w:bookmarkEnd w:id="99"/>
-    <w:bookmarkEnd w:id="100"/>
-    <w:bookmarkStart w:id="102" w:name="appendix"/>
+    <w:bookmarkEnd w:id="105"/>
+    <w:bookmarkEnd w:id="106"/>
+    <w:bookmarkStart w:id="108" w:name="appendix"/>
     <w:p>
       <w:pPr>
         <w:pStyle w:val="Heading1"/>
@@ -12348,7 +13578,7 @@
         <w:t xml:space="preserve">Appendix</w:t>
       </w:r>
     </w:p>
-    <w:bookmarkStart w:id="101" w:name="common-command-comparison-table"/>
+    <w:bookmarkStart w:id="107" w:name="common-command-comparison-table"/>
     <w:p>
       <w:pPr>
         <w:pStyle w:val="Heading2"/>
@@ -13338,8 +14568,8 @@
         </w:tc>
       </w:tr>
     </w:tbl>
-    <w:bookmarkEnd w:id="101"/>
-    <w:bookmarkEnd w:id="102"/>
+    <w:bookmarkEnd w:id="107"/>
+    <w:bookmarkEnd w:id="108"/>
     <w:sectPr/>
   </w:body>
 </w:document>
@@ -14040,6 +15270,18 @@
     <w:abstractNumId w:val="991"/>
   </w:num>
   <w:num w:numId="1045">
+    <w:abstractNumId w:val="991"/>
+  </w:num>
+  <w:num w:numId="1046">
+    <w:abstractNumId w:val="991"/>
+  </w:num>
+  <w:num w:numId="1047">
+    <w:abstractNumId w:val="991"/>
+  </w:num>
+  <w:num w:numId="1048">
+    <w:abstractNumId w:val="991"/>
+  </w:num>
+  <w:num w:numId="1049">
     <w:abstractNumId w:val="99411"/>
     <w:lvlOverride w:ilvl="0">
       <w:startOverride w:val="1"/>
@@ -14069,10 +15311,10 @@
       <w:startOverride w:val="1"/>
     </w:lvlOverride>
   </w:num>
-  <w:num w:numId="1046">
+  <w:num w:numId="1050">
     <w:abstractNumId w:val="991"/>
   </w:num>
-  <w:num w:numId="1047">
+  <w:num w:numId="1051">
     <w:abstractNumId w:val="99411"/>
     <w:lvlOverride w:ilvl="0">
       <w:startOverride w:val="1"/>
@@ -14102,13 +15344,13 @@
       <w:startOverride w:val="1"/>
     </w:lvlOverride>
   </w:num>
-  <w:num w:numId="1048">
+  <w:num w:numId="1052">
     <w:abstractNumId w:val="991"/>
   </w:num>
-  <w:num w:numId="1049">
+  <w:num w:numId="1053">
     <w:abstractNumId w:val="991"/>
   </w:num>
-  <w:num w:numId="1050">
+  <w:num w:numId="1054">
     <w:abstractNumId w:val="991"/>
   </w:num>
 </w:numbering>

</xml_diff>

<commit_message>
Preparing for a chapter about migration challenges outside the OS space
</commit_message>
<xml_diff>
--- a/output/migrating_from_hpux_to_sles.docx
+++ b/output/migrating_from_hpux_to_sles.docx
@@ -10459,19 +10459,53 @@
               <w:jc w:val="left"/>
             </w:pPr>
             <w:r>
-              <w:t xml:space="preserve">lanscan nwmgr -g -S lan</w:t>
-            </w:r>
-          </w:p>
-        </w:tc>
-        <w:tc>
-          <w:tcPr/>
-          <w:p>
-            <w:pPr>
-              <w:pStyle w:val="Compact"/>
-              <w:jc w:val="left"/>
-            </w:pPr>
-            <w:r>
-              <w:t xml:space="preserve">nmcli device ip link show</w:t>
+              <w:t xml:space="preserve">lanscan</w:t>
+            </w:r>
+          </w:p>
+        </w:tc>
+        <w:tc>
+          <w:tcPr/>
+          <w:p>
+            <w:pPr>
+              <w:pStyle w:val="Compact"/>
+              <w:jc w:val="left"/>
+            </w:pPr>
+            <w:r>
+              <w:t xml:space="preserve">nmcli device</w:t>
+            </w:r>
+          </w:p>
+        </w:tc>
+      </w:tr>
+      <w:tr>
+        <w:tc>
+          <w:tcPr/>
+          <w:p>
+            <w:pPr>
+              <w:pStyle w:val="Compact"/>
+            </w:pPr>
+          </w:p>
+        </w:tc>
+        <w:tc>
+          <w:tcPr/>
+          <w:p>
+            <w:pPr>
+              <w:pStyle w:val="Compact"/>
+              <w:jc w:val="left"/>
+            </w:pPr>
+            <w:r>
+              <w:t xml:space="preserve">nwmgr -g -S lan</w:t>
+            </w:r>
+          </w:p>
+        </w:tc>
+        <w:tc>
+          <w:tcPr/>
+          <w:p>
+            <w:pPr>
+              <w:pStyle w:val="Compact"/>
+              <w:jc w:val="left"/>
+            </w:pPr>
+            <w:r>
+              <w:t xml:space="preserve">ip link show</w:t>
             </w:r>
           </w:p>
         </w:tc>
@@ -13560,7 +13594,7 @@
     </w:p>
     <w:bookmarkEnd w:id="105"/>
     <w:bookmarkEnd w:id="106"/>
-    <w:bookmarkStart w:id="108" w:name="appendix"/>
+    <w:bookmarkStart w:id="107" w:name="X24001b4c03680ca6ed12b8ddfacb183fd9c18a0"/>
     <w:p>
       <w:pPr>
         <w:pStyle w:val="Heading1"/>
@@ -13575,10 +13609,105 @@
         <w:tab/>
       </w:r>
       <w:r>
+        <w:t xml:space="preserve">Migration Challenges outside the OS space</w:t>
+      </w:r>
+    </w:p>
+    <w:bookmarkEnd w:id="107"/>
+    <w:bookmarkStart w:id="108" w:name="migrating-data"/>
+    <w:p>
+      <w:pPr>
+        <w:pStyle w:val="Heading1"/>
+      </w:pPr>
+      <w:r>
+        <w:rPr>
+          <w:rStyle w:val="SectionNumber"/>
+        </w:rPr>
+        <w:t xml:space="preserve">8</w:t>
+      </w:r>
+      <w:r>
+        <w:tab/>
+      </w:r>
+      <w:r>
+        <w:t xml:space="preserve">Migrating DATA</w:t>
+      </w:r>
+    </w:p>
+    <w:bookmarkEnd w:id="108"/>
+    <w:bookmarkStart w:id="111" w:name="migrating-applications"/>
+    <w:p>
+      <w:pPr>
+        <w:pStyle w:val="Heading1"/>
+      </w:pPr>
+      <w:r>
+        <w:rPr>
+          <w:rStyle w:val="SectionNumber"/>
+        </w:rPr>
+        <w:t xml:space="preserve">9</w:t>
+      </w:r>
+      <w:r>
+        <w:tab/>
+      </w:r>
+      <w:r>
+        <w:t xml:space="preserve">Migrating Applications</w:t>
+      </w:r>
+    </w:p>
+    <w:bookmarkStart w:id="109" w:name="X99ec4d329fdc4f17b57529e55a4294db49b6804"/>
+    <w:p>
+      <w:pPr>
+        <w:pStyle w:val="Heading2"/>
+      </w:pPr>
+      <w:r>
+        <w:rPr>
+          <w:rStyle w:val="SectionNumber"/>
+        </w:rPr>
+        <w:t xml:space="preserve">9.1</w:t>
+      </w:r>
+      <w:r>
+        <w:tab/>
+      </w:r>
+      <w:r>
+        <w:t xml:space="preserve">Applications where the source code is available (via an ISV, in-house, or open-source)</w:t>
+      </w:r>
+    </w:p>
+    <w:bookmarkEnd w:id="109"/>
+    <w:bookmarkStart w:id="110" w:name="X1a11333a30bcc6f6f09fa5122759443cbd2f8b5"/>
+    <w:p>
+      <w:pPr>
+        <w:pStyle w:val="Heading2"/>
+      </w:pPr>
+      <w:r>
+        <w:rPr>
+          <w:rStyle w:val="SectionNumber"/>
+        </w:rPr>
+        <w:t xml:space="preserve">9.2</w:t>
+      </w:r>
+      <w:r>
+        <w:tab/>
+      </w:r>
+      <w:r>
+        <w:t xml:space="preserve">Applications where the source code is not available</w:t>
+      </w:r>
+    </w:p>
+    <w:bookmarkEnd w:id="110"/>
+    <w:bookmarkEnd w:id="111"/>
+    <w:bookmarkStart w:id="113" w:name="appendix"/>
+    <w:p>
+      <w:pPr>
+        <w:pStyle w:val="Heading1"/>
+      </w:pPr>
+      <w:r>
+        <w:rPr>
+          <w:rStyle w:val="SectionNumber"/>
+        </w:rPr>
+        <w:t xml:space="preserve">10</w:t>
+      </w:r>
+      <w:r>
+        <w:tab/>
+      </w:r>
+      <w:r>
         <w:t xml:space="preserve">Appendix</w:t>
       </w:r>
     </w:p>
-    <w:bookmarkStart w:id="107" w:name="common-command-comparison-table"/>
+    <w:bookmarkStart w:id="112" w:name="common-command-comparison-table"/>
     <w:p>
       <w:pPr>
         <w:pStyle w:val="Heading2"/>
@@ -13587,7 +13716,7 @@
         <w:rPr>
           <w:rStyle w:val="SectionNumber"/>
         </w:rPr>
-        <w:t xml:space="preserve">7.1</w:t>
+        <w:t xml:space="preserve">10.1</w:t>
       </w:r>
       <w:r>
         <w:tab/>
@@ -14568,8 +14697,8 @@
         </w:tc>
       </w:tr>
     </w:tbl>
-    <w:bookmarkEnd w:id="107"/>
-    <w:bookmarkEnd w:id="108"/>
+    <w:bookmarkEnd w:id="112"/>
+    <w:bookmarkEnd w:id="113"/>
     <w:sectPr/>
   </w:body>
 </w:document>

</xml_diff>